<commit_message>
Added Staff table to manual
</commit_message>
<xml_diff>
--- a/Project Manual - Auctioneers.docx
+++ b/Project Manual - Auctioneers.docx
@@ -13,6 +13,7 @@
           <w:szCs w:val="72"/>
         </w:rPr>
       </w:pPr>
+      <w:proofErr w:type="spellStart"/>
       <w:r>
         <w:rPr>
           <w:rFonts w:ascii="Arial" w:hAnsi="Arial" w:cs="Arial"/>
@@ -23,6 +24,7 @@
         </w:rPr>
         <w:t>EstateFlow</w:t>
       </w:r>
+      <w:proofErr w:type="spellEnd"/>
     </w:p>
     <w:p>
       <w:pPr>
@@ -531,8 +533,18 @@
           <w:sz w:val="24"/>
           <w:szCs w:val="24"/>
         </w:rPr>
-        <w:t>Amelia Hamulequicz</w:t>
-      </w:r>
+        <w:t xml:space="preserve">Amelia </w:t>
+      </w:r>
+      <w:proofErr w:type="spellStart"/>
+      <w:r>
+        <w:rPr>
+          <w:rFonts w:ascii="Arial" w:hAnsi="Arial" w:cs="Arial"/>
+          <w:sz w:val="24"/>
+          <w:szCs w:val="24"/>
+        </w:rPr>
+        <w:t>Hamulequicz</w:t>
+      </w:r>
+      <w:proofErr w:type="spellEnd"/>
       <w:r>
         <w:rPr>
           <w:rFonts w:ascii="Arial" w:hAnsi="Arial" w:cs="Arial"/>
@@ -2511,7 +2523,15 @@
         <w:spacing w:after="80"/>
       </w:pPr>
       <w:r>
-        <w:t>(Amelia Hamulewicz)</w:t>
+        <w:t xml:space="preserve">(Amelia </w:t>
+      </w:r>
+      <w:proofErr w:type="spellStart"/>
+      <w:r>
+        <w:t>Hamulewicz</w:t>
+      </w:r>
+      <w:proofErr w:type="spellEnd"/>
+      <w:r>
+        <w:t>)</w:t>
       </w:r>
     </w:p>
     <w:p>
@@ -2640,7 +2660,15 @@
     </w:p>
     <w:p>
       <w:r>
-        <w:t>The main heading appears in a green background with white text, and reflects the page which the user has clicked on.</w:t>
+        <w:t xml:space="preserve">The main heading appears in a green background with white </w:t>
+      </w:r>
+      <w:proofErr w:type="gramStart"/>
+      <w:r>
+        <w:t>text, and</w:t>
+      </w:r>
+      <w:proofErr w:type="gramEnd"/>
+      <w:r>
+        <w:t xml:space="preserve"> reflects the page which the user has clicked on.</w:t>
       </w:r>
     </w:p>
     <w:p>
@@ -3104,12 +3132,14 @@
         <w:t xml:space="preserve">(Amelia </w:t>
       </w:r>
       <w:hyperlink w:anchor="_Toc190367602">
+        <w:proofErr w:type="spellStart"/>
         <w:r>
           <w:rPr>
             <w:rStyle w:val="IndexLink"/>
           </w:rPr>
           <w:t>Hamulewicz</w:t>
         </w:r>
+        <w:proofErr w:type="spellEnd"/>
       </w:hyperlink>
       <w:r>
         <w:t>, Adam Noonan, Mark Lambert)</w:t>
@@ -3235,7 +3265,15 @@
     </w:p>
     <w:p>
       <w:r>
-        <w:t>“EstateFlow” appears as a heading in green at the top of the page in the top bar.</w:t>
+        <w:t>“</w:t>
+      </w:r>
+      <w:proofErr w:type="spellStart"/>
+      <w:r>
+        <w:t>EstateFlow</w:t>
+      </w:r>
+      <w:proofErr w:type="spellEnd"/>
+      <w:r>
+        <w:t>” appears as a heading in green at the top of the page in the top bar.</w:t>
       </w:r>
     </w:p>
     <w:p>
@@ -3708,12 +3746,14 @@
         <w:t xml:space="preserve">(Amelia </w:t>
       </w:r>
       <w:hyperlink w:anchor="_Toc190367602">
+        <w:proofErr w:type="spellStart"/>
         <w:r>
           <w:rPr>
             <w:rStyle w:val="IndexLink"/>
           </w:rPr>
           <w:t>Hamulewicz</w:t>
         </w:r>
+        <w:proofErr w:type="spellEnd"/>
       </w:hyperlink>
       <w:r>
         <w:t>)</w:t>
@@ -3738,12 +3778,14 @@
         <w:t xml:space="preserve">(Amelia </w:t>
       </w:r>
       <w:hyperlink w:anchor="_Toc190367602">
+        <w:proofErr w:type="spellStart"/>
         <w:r>
           <w:rPr>
             <w:rStyle w:val="IndexLink"/>
           </w:rPr>
           <w:t>Hamulewicz</w:t>
         </w:r>
+        <w:proofErr w:type="spellEnd"/>
       </w:hyperlink>
       <w:r>
         <w:t>)</w:t>
@@ -3996,10 +4038,179 @@
     </w:p>
     <w:p>
       <w:pPr>
+        <w:pStyle w:val="Heading2"/>
+      </w:pPr>
+      <w:bookmarkStart w:id="13" w:name="_Toc193063477"/>
+      <w:r>
+        <w:lastRenderedPageBreak/>
+        <w:t>Staff</w:t>
+      </w:r>
+      <w:r>
+        <w:t xml:space="preserve"> Table</w:t>
+      </w:r>
+    </w:p>
+    <w:p>
+      <w:r>
+        <w:t>(Mark Lambert)</w:t>
+      </w:r>
+    </w:p>
+    <w:p>
+      <w:pPr>
+        <w:spacing w:after="0" w:line="240" w:lineRule="auto"/>
+      </w:pPr>
+    </w:p>
+    <w:p>
+      <w:pPr>
+        <w:spacing w:after="0" w:line="240" w:lineRule="auto"/>
+      </w:pPr>
+      <w:r>
+        <w:drawing>
+          <wp:anchor distT="0" distB="0" distL="114300" distR="114300" simplePos="0" relativeHeight="251656704" behindDoc="1" locked="0" layoutInCell="1" allowOverlap="1" wp14:anchorId="34A7DAB6" wp14:editId="354A361F">
+            <wp:simplePos x="0" y="0"/>
+            <wp:positionH relativeFrom="column">
+              <wp:posOffset>-903605</wp:posOffset>
+            </wp:positionH>
+            <wp:positionV relativeFrom="paragraph">
+              <wp:posOffset>337820</wp:posOffset>
+            </wp:positionV>
+            <wp:extent cx="7546975" cy="1742440"/>
+            <wp:effectExtent l="0" t="0" r="0" b="0"/>
+            <wp:wrapTight wrapText="bothSides">
+              <wp:wrapPolygon edited="0">
+                <wp:start x="0" y="0"/>
+                <wp:lineTo x="0" y="21254"/>
+                <wp:lineTo x="21536" y="21254"/>
+                <wp:lineTo x="21536" y="0"/>
+                <wp:lineTo x="0" y="0"/>
+              </wp:wrapPolygon>
+            </wp:wrapTight>
+            <wp:docPr id="747187637" name="Picture 1" descr="A screenshot of a computer&#10;&#10;AI-generated content may be incorrect."/>
+            <wp:cNvGraphicFramePr>
+              <a:graphicFrameLocks xmlns:a="http://schemas.openxmlformats.org/drawingml/2006/main" noChangeAspect="1"/>
+            </wp:cNvGraphicFramePr>
+            <a:graphic xmlns:a="http://schemas.openxmlformats.org/drawingml/2006/main">
+              <a:graphicData uri="http://schemas.openxmlformats.org/drawingml/2006/picture">
+                <pic:pic xmlns:pic="http://schemas.openxmlformats.org/drawingml/2006/picture">
+                  <pic:nvPicPr>
+                    <pic:cNvPr id="747187637" name="Picture 1" descr="A screenshot of a computer&#10;&#10;AI-generated content may be incorrect."/>
+                    <pic:cNvPicPr/>
+                  </pic:nvPicPr>
+                  <pic:blipFill>
+                    <a:blip r:embed="rId20">
+                      <a:extLst>
+                        <a:ext uri="{28A0092B-C50C-407E-A947-70E740481C1C}">
+                          <a14:useLocalDpi xmlns:a14="http://schemas.microsoft.com/office/drawing/2010/main" val="0"/>
+                        </a:ext>
+                      </a:extLst>
+                    </a:blip>
+                    <a:stretch>
+                      <a:fillRect/>
+                    </a:stretch>
+                  </pic:blipFill>
+                  <pic:spPr>
+                    <a:xfrm>
+                      <a:off x="0" y="0"/>
+                      <a:ext cx="7546975" cy="1742440"/>
+                    </a:xfrm>
+                    <a:prstGeom prst="rect">
+                      <a:avLst/>
+                    </a:prstGeom>
+                  </pic:spPr>
+                </pic:pic>
+              </a:graphicData>
+            </a:graphic>
+            <wp14:sizeRelH relativeFrom="margin">
+              <wp14:pctWidth>0</wp14:pctWidth>
+            </wp14:sizeRelH>
+            <wp14:sizeRelV relativeFrom="margin">
+              <wp14:pctHeight>0</wp14:pctHeight>
+            </wp14:sizeRelV>
+          </wp:anchor>
+        </w:drawing>
+      </w:r>
+    </w:p>
+    <w:p>
+      <w:pPr>
+        <w:spacing w:after="0" w:line="240" w:lineRule="auto"/>
+      </w:pPr>
+    </w:p>
+    <w:p>
+      <w:pPr>
+        <w:spacing w:after="0" w:line="240" w:lineRule="auto"/>
+        <w:rPr>
+          <w:rFonts w:asciiTheme="majorHAnsi" w:eastAsiaTheme="majorEastAsia" w:hAnsiTheme="majorHAnsi" w:cstheme="majorBidi"/>
+          <w:b/>
+          <w:color w:val="3A7C22" w:themeColor="accent6" w:themeShade="BF"/>
+          <w:sz w:val="40"/>
+          <w:szCs w:val="40"/>
+        </w:rPr>
+      </w:pPr>
+      <w:r>
+        <w:drawing>
+          <wp:anchor distT="0" distB="0" distL="114300" distR="114300" simplePos="0" relativeHeight="251660800" behindDoc="0" locked="0" layoutInCell="1" allowOverlap="1" wp14:anchorId="3695E275" wp14:editId="08511B69">
+            <wp:simplePos x="0" y="0"/>
+            <wp:positionH relativeFrom="column">
+              <wp:posOffset>-940372</wp:posOffset>
+            </wp:positionH>
+            <wp:positionV relativeFrom="paragraph">
+              <wp:posOffset>1314785</wp:posOffset>
+            </wp:positionV>
+            <wp:extent cx="7582215" cy="1699404"/>
+            <wp:effectExtent l="0" t="0" r="0" b="0"/>
+            <wp:wrapSquare wrapText="bothSides"/>
+            <wp:docPr id="809426311" name="Picture 1" descr="A screenshot of a computer&#10;&#10;AI-generated content may be incorrect."/>
+            <wp:cNvGraphicFramePr>
+              <a:graphicFrameLocks xmlns:a="http://schemas.openxmlformats.org/drawingml/2006/main" noChangeAspect="1"/>
+            </wp:cNvGraphicFramePr>
+            <a:graphic xmlns:a="http://schemas.openxmlformats.org/drawingml/2006/main">
+              <a:graphicData uri="http://schemas.openxmlformats.org/drawingml/2006/picture">
+                <pic:pic xmlns:pic="http://schemas.openxmlformats.org/drawingml/2006/picture">
+                  <pic:nvPicPr>
+                    <pic:cNvPr id="809426311" name="Picture 1" descr="A screenshot of a computer&#10;&#10;AI-generated content may be incorrect."/>
+                    <pic:cNvPicPr/>
+                  </pic:nvPicPr>
+                  <pic:blipFill>
+                    <a:blip r:embed="rId21">
+                      <a:extLst>
+                        <a:ext uri="{28A0092B-C50C-407E-A947-70E740481C1C}">
+                          <a14:useLocalDpi xmlns:a14="http://schemas.microsoft.com/office/drawing/2010/main" val="0"/>
+                        </a:ext>
+                      </a:extLst>
+                    </a:blip>
+                    <a:stretch>
+                      <a:fillRect/>
+                    </a:stretch>
+                  </pic:blipFill>
+                  <pic:spPr>
+                    <a:xfrm>
+                      <a:off x="0" y="0"/>
+                      <a:ext cx="7582215" cy="1699404"/>
+                    </a:xfrm>
+                    <a:prstGeom prst="rect">
+                      <a:avLst/>
+                    </a:prstGeom>
+                  </pic:spPr>
+                </pic:pic>
+              </a:graphicData>
+            </a:graphic>
+            <wp14:sizeRelH relativeFrom="margin">
+              <wp14:pctWidth>0</wp14:pctWidth>
+            </wp14:sizeRelH>
+            <wp14:sizeRelV relativeFrom="margin">
+              <wp14:pctHeight>0</wp14:pctHeight>
+            </wp14:sizeRelV>
+          </wp:anchor>
+        </w:drawing>
+      </w:r>
+      <w:r>
+        <w:br w:type="page"/>
+      </w:r>
+    </w:p>
+    <w:p>
+      <w:pPr>
         <w:pStyle w:val="Heading1"/>
         <w:spacing w:before="0"/>
       </w:pPr>
-      <w:bookmarkStart w:id="13" w:name="_Toc193063477"/>
       <w:r>
         <w:lastRenderedPageBreak/>
         <w:t>Group Work</w:t>
@@ -4059,7 +4270,7 @@
                     </pic:cNvPicPr>
                   </pic:nvPicPr>
                   <pic:blipFill>
-                    <a:blip r:embed="rId20"/>
+                    <a:blip r:embed="rId22"/>
                     <a:stretch>
                       <a:fillRect/>
                     </a:stretch>
@@ -4138,7 +4349,7 @@
                     </pic:cNvPicPr>
                   </pic:nvPicPr>
                   <pic:blipFill>
-                    <a:blip r:embed="rId21"/>
+                    <a:blip r:embed="rId23"/>
                     <a:stretch>
                       <a:fillRect/>
                     </a:stretch>
@@ -4199,7 +4410,7 @@
                     </pic:cNvPicPr>
                   </pic:nvPicPr>
                   <pic:blipFill>
-                    <a:blip r:embed="rId22"/>
+                    <a:blip r:embed="rId24"/>
                     <a:stretch>
                       <a:fillRect/>
                     </a:stretch>
@@ -4245,9 +4456,14 @@
       <w:bookmarkStart w:id="18" w:name="_Toc193063482"/>
       <w:r>
         <w:lastRenderedPageBreak/>
-        <w:t>Amelia Hamulewicz</w:t>
+        <w:t xml:space="preserve">Amelia </w:t>
+      </w:r>
+      <w:proofErr w:type="spellStart"/>
+      <w:r>
+        <w:t>Hamulewicz</w:t>
       </w:r>
       <w:bookmarkEnd w:id="18"/>
+      <w:proofErr w:type="spellEnd"/>
     </w:p>
     <w:p>
       <w:pPr>
@@ -4289,7 +4505,7 @@
                     <pic:cNvPicPr/>
                   </pic:nvPicPr>
                   <pic:blipFill>
-                    <a:blip r:embed="rId23">
+                    <a:blip r:embed="rId25">
                       <a:extLst>
                         <a:ext uri="{28A0092B-C50C-407E-A947-70E740481C1C}">
                           <a14:useLocalDpi xmlns:a14="http://schemas.microsoft.com/office/drawing/2010/main" val="0"/>
@@ -4356,7 +4572,7 @@
                     <pic:cNvPicPr/>
                   </pic:nvPicPr>
                   <pic:blipFill>
-                    <a:blip r:embed="rId24">
+                    <a:blip r:embed="rId26">
                       <a:extLst>
                         <a:ext uri="{28A0092B-C50C-407E-A947-70E740481C1C}">
                           <a14:useLocalDpi xmlns:a14="http://schemas.microsoft.com/office/drawing/2010/main" val="0"/>
@@ -4401,12 +4617,12 @@
       <w:bookmarkEnd w:id="19"/>
     </w:p>
     <w:sectPr>
-      <w:headerReference w:type="even" r:id="rId25"/>
-      <w:headerReference w:type="default" r:id="rId26"/>
-      <w:footerReference w:type="even" r:id="rId27"/>
-      <w:footerReference w:type="default" r:id="rId28"/>
-      <w:headerReference w:type="first" r:id="rId29"/>
-      <w:footerReference w:type="first" r:id="rId30"/>
+      <w:headerReference w:type="even" r:id="rId27"/>
+      <w:headerReference w:type="default" r:id="rId28"/>
+      <w:footerReference w:type="even" r:id="rId29"/>
+      <w:footerReference w:type="default" r:id="rId30"/>
+      <w:headerReference w:type="first" r:id="rId31"/>
+      <w:footerReference w:type="first" r:id="rId32"/>
       <w:pgSz w:w="11906" w:h="16838"/>
       <w:pgMar w:top="1440" w:right="1440" w:bottom="1440" w:left="1440" w:header="708" w:footer="708" w:gutter="0"/>
       <w:cols w:space="720"/>

</xml_diff>

<commit_message>
Fixed manual table of contents
</commit_message>
<xml_diff>
--- a/Project Manual - Auctioneers.docx
+++ b/Project Manual - Auctioneers.docx
@@ -99,7 +99,7 @@
           <w:szCs w:val="24"/>
         </w:rPr>
         <w:drawing>
-          <wp:anchor distT="0" distB="0" distL="114300" distR="114300" simplePos="0" relativeHeight="251622912" behindDoc="0" locked="0" layoutInCell="0" allowOverlap="1" wp14:anchorId="04FC6BE3" wp14:editId="62C39CA2">
+          <wp:anchor distT="0" distB="0" distL="114300" distR="114300" simplePos="0" relativeHeight="251620352" behindDoc="0" locked="0" layoutInCell="0" allowOverlap="1" wp14:anchorId="04FC6BE3" wp14:editId="62C39CA2">
             <wp:simplePos x="0" y="0"/>
             <wp:positionH relativeFrom="margin">
               <wp:align>center</wp:align>
@@ -572,7 +572,7 @@
           <w:noProof/>
         </w:rPr>
         <w:drawing>
-          <wp:anchor distT="0" distB="0" distL="114300" distR="114300" simplePos="0" relativeHeight="251621888" behindDoc="0" locked="0" layoutInCell="0" allowOverlap="1" wp14:anchorId="055CE366" wp14:editId="578C6CC9">
+          <wp:anchor distT="0" distB="0" distL="114300" distR="114300" simplePos="0" relativeHeight="251619328" behindDoc="0" locked="0" layoutInCell="0" allowOverlap="1" wp14:anchorId="055CE366" wp14:editId="578C6CC9">
             <wp:simplePos x="0" y="0"/>
             <wp:positionH relativeFrom="column">
               <wp:posOffset>4257675</wp:posOffset>
@@ -768,7 +768,7 @@
               <w:tab w:val="right" w:leader="underscore" w:pos="9016"/>
             </w:tabs>
             <w:rPr>
-              <w:rFonts w:ascii="Arial" w:eastAsiaTheme="minorEastAsia" w:hAnsi="Arial" w:cs="Arial"/>
+              <w:rFonts w:eastAsiaTheme="minorEastAsia"/>
               <w:b w:val="0"/>
               <w:bCs w:val="0"/>
               <w:caps w:val="0"/>
@@ -799,7 +799,7 @@
             </w:rPr>
             <w:fldChar w:fldCharType="separate"/>
           </w:r>
-          <w:hyperlink w:anchor="_Toc193063464" w:history="1">
+          <w:hyperlink w:anchor="_Toc193368401" w:history="1">
             <w:r>
               <w:rPr>
                 <w:rStyle w:val="Hyperlink"/>
@@ -810,7 +810,6 @@
             </w:r>
             <w:r>
               <w:rPr>
-                <w:rFonts w:ascii="Arial" w:hAnsi="Arial" w:cs="Arial"/>
                 <w:noProof/>
                 <w:webHidden/>
               </w:rPr>
@@ -818,7 +817,6 @@
             </w:r>
             <w:r>
               <w:rPr>
-                <w:rFonts w:ascii="Arial" w:hAnsi="Arial" w:cs="Arial"/>
                 <w:noProof/>
                 <w:webHidden/>
               </w:rPr>
@@ -826,22 +824,19 @@
             </w:r>
             <w:r>
               <w:rPr>
-                <w:rFonts w:ascii="Arial" w:hAnsi="Arial" w:cs="Arial"/>
-                <w:noProof/>
-                <w:webHidden/>
-              </w:rPr>
-              <w:instrText xml:space="preserve"> PAGEREF _Toc193063464 \h </w:instrText>
-            </w:r>
-            <w:r>
-              <w:rPr>
-                <w:rFonts w:ascii="Arial" w:hAnsi="Arial" w:cs="Arial"/>
-                <w:noProof/>
-                <w:webHidden/>
-              </w:rPr>
-            </w:r>
-            <w:r>
-              <w:rPr>
-                <w:rFonts w:ascii="Arial" w:hAnsi="Arial" w:cs="Arial"/>
+                <w:noProof/>
+                <w:webHidden/>
+              </w:rPr>
+              <w:instrText xml:space="preserve"> PAGEREF _Toc193368401 \h </w:instrText>
+            </w:r>
+            <w:r>
+              <w:rPr>
+                <w:noProof/>
+                <w:webHidden/>
+              </w:rPr>
+            </w:r>
+            <w:r>
+              <w:rPr>
                 <w:noProof/>
                 <w:webHidden/>
               </w:rPr>
@@ -849,7 +844,6 @@
             </w:r>
             <w:r>
               <w:rPr>
-                <w:rFonts w:ascii="Arial" w:hAnsi="Arial" w:cs="Arial"/>
                 <w:noProof/>
                 <w:webHidden/>
               </w:rPr>
@@ -857,7 +851,6 @@
             </w:r>
             <w:r>
               <w:rPr>
-                <w:rFonts w:ascii="Arial" w:hAnsi="Arial" w:cs="Arial"/>
                 <w:noProof/>
                 <w:webHidden/>
               </w:rPr>
@@ -872,7 +865,7 @@
               <w:tab w:val="right" w:leader="underscore" w:pos="9016"/>
             </w:tabs>
             <w:rPr>
-              <w:rFonts w:ascii="Arial" w:eastAsiaTheme="minorEastAsia" w:hAnsi="Arial" w:cs="Arial"/>
+              <w:rFonts w:eastAsiaTheme="minorEastAsia"/>
               <w:smallCaps w:val="0"/>
               <w:noProof/>
               <w:sz w:val="24"/>
@@ -880,7 +873,7 @@
               <w:lang w:eastAsia="en-IE"/>
             </w:rPr>
           </w:pPr>
-          <w:hyperlink w:anchor="_Toc193063465" w:history="1">
+          <w:hyperlink w:anchor="_Toc193368402" w:history="1">
             <w:r>
               <w:rPr>
                 <w:rStyle w:val="Hyperlink"/>
@@ -891,7 +884,6 @@
             </w:r>
             <w:r>
               <w:rPr>
-                <w:rFonts w:ascii="Arial" w:hAnsi="Arial" w:cs="Arial"/>
                 <w:noProof/>
                 <w:webHidden/>
               </w:rPr>
@@ -899,7 +891,6 @@
             </w:r>
             <w:r>
               <w:rPr>
-                <w:rFonts w:ascii="Arial" w:hAnsi="Arial" w:cs="Arial"/>
                 <w:noProof/>
                 <w:webHidden/>
               </w:rPr>
@@ -907,22 +898,19 @@
             </w:r>
             <w:r>
               <w:rPr>
-                <w:rFonts w:ascii="Arial" w:hAnsi="Arial" w:cs="Arial"/>
-                <w:noProof/>
-                <w:webHidden/>
-              </w:rPr>
-              <w:instrText xml:space="preserve"> PAGEREF _Toc193063465 \h </w:instrText>
-            </w:r>
-            <w:r>
-              <w:rPr>
-                <w:rFonts w:ascii="Arial" w:hAnsi="Arial" w:cs="Arial"/>
-                <w:noProof/>
-                <w:webHidden/>
-              </w:rPr>
-            </w:r>
-            <w:r>
-              <w:rPr>
-                <w:rFonts w:ascii="Arial" w:hAnsi="Arial" w:cs="Arial"/>
+                <w:noProof/>
+                <w:webHidden/>
+              </w:rPr>
+              <w:instrText xml:space="preserve"> PAGEREF _Toc193368402 \h </w:instrText>
+            </w:r>
+            <w:r>
+              <w:rPr>
+                <w:noProof/>
+                <w:webHidden/>
+              </w:rPr>
+            </w:r>
+            <w:r>
+              <w:rPr>
                 <w:noProof/>
                 <w:webHidden/>
               </w:rPr>
@@ -930,7 +918,6 @@
             </w:r>
             <w:r>
               <w:rPr>
-                <w:rFonts w:ascii="Arial" w:hAnsi="Arial" w:cs="Arial"/>
                 <w:noProof/>
                 <w:webHidden/>
               </w:rPr>
@@ -938,7 +925,6 @@
             </w:r>
             <w:r>
               <w:rPr>
-                <w:rFonts w:ascii="Arial" w:hAnsi="Arial" w:cs="Arial"/>
                 <w:noProof/>
                 <w:webHidden/>
               </w:rPr>
@@ -953,7 +939,7 @@
               <w:tab w:val="right" w:leader="underscore" w:pos="9016"/>
             </w:tabs>
             <w:rPr>
-              <w:rFonts w:ascii="Arial" w:eastAsiaTheme="minorEastAsia" w:hAnsi="Arial" w:cs="Arial"/>
+              <w:rFonts w:eastAsiaTheme="minorEastAsia"/>
               <w:smallCaps w:val="0"/>
               <w:noProof/>
               <w:sz w:val="24"/>
@@ -961,7 +947,7 @@
               <w:lang w:eastAsia="en-IE"/>
             </w:rPr>
           </w:pPr>
-          <w:hyperlink w:anchor="_Toc193063466" w:history="1">
+          <w:hyperlink w:anchor="_Toc193368403" w:history="1">
             <w:r>
               <w:rPr>
                 <w:rStyle w:val="Hyperlink"/>
@@ -972,7 +958,6 @@
             </w:r>
             <w:r>
               <w:rPr>
-                <w:rFonts w:ascii="Arial" w:hAnsi="Arial" w:cs="Arial"/>
                 <w:noProof/>
                 <w:webHidden/>
               </w:rPr>
@@ -980,7 +965,6 @@
             </w:r>
             <w:r>
               <w:rPr>
-                <w:rFonts w:ascii="Arial" w:hAnsi="Arial" w:cs="Arial"/>
                 <w:noProof/>
                 <w:webHidden/>
               </w:rPr>
@@ -988,22 +972,19 @@
             </w:r>
             <w:r>
               <w:rPr>
-                <w:rFonts w:ascii="Arial" w:hAnsi="Arial" w:cs="Arial"/>
-                <w:noProof/>
-                <w:webHidden/>
-              </w:rPr>
-              <w:instrText xml:space="preserve"> PAGEREF _Toc193063466 \h </w:instrText>
-            </w:r>
-            <w:r>
-              <w:rPr>
-                <w:rFonts w:ascii="Arial" w:hAnsi="Arial" w:cs="Arial"/>
-                <w:noProof/>
-                <w:webHidden/>
-              </w:rPr>
-            </w:r>
-            <w:r>
-              <w:rPr>
-                <w:rFonts w:ascii="Arial" w:hAnsi="Arial" w:cs="Arial"/>
+                <w:noProof/>
+                <w:webHidden/>
+              </w:rPr>
+              <w:instrText xml:space="preserve"> PAGEREF _Toc193368403 \h </w:instrText>
+            </w:r>
+            <w:r>
+              <w:rPr>
+                <w:noProof/>
+                <w:webHidden/>
+              </w:rPr>
+            </w:r>
+            <w:r>
+              <w:rPr>
                 <w:noProof/>
                 <w:webHidden/>
               </w:rPr>
@@ -1011,7 +992,6 @@
             </w:r>
             <w:r>
               <w:rPr>
-                <w:rFonts w:ascii="Arial" w:hAnsi="Arial" w:cs="Arial"/>
                 <w:noProof/>
                 <w:webHidden/>
               </w:rPr>
@@ -1019,7 +999,6 @@
             </w:r>
             <w:r>
               <w:rPr>
-                <w:rFonts w:ascii="Arial" w:hAnsi="Arial" w:cs="Arial"/>
                 <w:noProof/>
                 <w:webHidden/>
               </w:rPr>
@@ -1034,7 +1013,7 @@
               <w:tab w:val="right" w:leader="underscore" w:pos="9016"/>
             </w:tabs>
             <w:rPr>
-              <w:rFonts w:ascii="Arial" w:eastAsiaTheme="minorEastAsia" w:hAnsi="Arial" w:cs="Arial"/>
+              <w:rFonts w:eastAsiaTheme="minorEastAsia"/>
               <w:smallCaps w:val="0"/>
               <w:noProof/>
               <w:sz w:val="24"/>
@@ -1042,7 +1021,7 @@
               <w:lang w:eastAsia="en-IE"/>
             </w:rPr>
           </w:pPr>
-          <w:hyperlink w:anchor="_Toc193063467" w:history="1">
+          <w:hyperlink w:anchor="_Toc193368404" w:history="1">
             <w:r>
               <w:rPr>
                 <w:rStyle w:val="Hyperlink"/>
@@ -1053,7 +1032,6 @@
             </w:r>
             <w:r>
               <w:rPr>
-                <w:rFonts w:ascii="Arial" w:hAnsi="Arial" w:cs="Arial"/>
                 <w:noProof/>
                 <w:webHidden/>
               </w:rPr>
@@ -1061,7 +1039,6 @@
             </w:r>
             <w:r>
               <w:rPr>
-                <w:rFonts w:ascii="Arial" w:hAnsi="Arial" w:cs="Arial"/>
                 <w:noProof/>
                 <w:webHidden/>
               </w:rPr>
@@ -1069,22 +1046,19 @@
             </w:r>
             <w:r>
               <w:rPr>
-                <w:rFonts w:ascii="Arial" w:hAnsi="Arial" w:cs="Arial"/>
-                <w:noProof/>
-                <w:webHidden/>
-              </w:rPr>
-              <w:instrText xml:space="preserve"> PAGEREF _Toc193063467 \h </w:instrText>
-            </w:r>
-            <w:r>
-              <w:rPr>
-                <w:rFonts w:ascii="Arial" w:hAnsi="Arial" w:cs="Arial"/>
-                <w:noProof/>
-                <w:webHidden/>
-              </w:rPr>
-            </w:r>
-            <w:r>
-              <w:rPr>
-                <w:rFonts w:ascii="Arial" w:hAnsi="Arial" w:cs="Arial"/>
+                <w:noProof/>
+                <w:webHidden/>
+              </w:rPr>
+              <w:instrText xml:space="preserve"> PAGEREF _Toc193368404 \h </w:instrText>
+            </w:r>
+            <w:r>
+              <w:rPr>
+                <w:noProof/>
+                <w:webHidden/>
+              </w:rPr>
+            </w:r>
+            <w:r>
+              <w:rPr>
                 <w:noProof/>
                 <w:webHidden/>
               </w:rPr>
@@ -1092,7 +1066,6 @@
             </w:r>
             <w:r>
               <w:rPr>
-                <w:rFonts w:ascii="Arial" w:hAnsi="Arial" w:cs="Arial"/>
                 <w:noProof/>
                 <w:webHidden/>
               </w:rPr>
@@ -1100,7 +1073,6 @@
             </w:r>
             <w:r>
               <w:rPr>
-                <w:rFonts w:ascii="Arial" w:hAnsi="Arial" w:cs="Arial"/>
                 <w:noProof/>
                 <w:webHidden/>
               </w:rPr>
@@ -1115,7 +1087,7 @@
               <w:tab w:val="right" w:leader="underscore" w:pos="9016"/>
             </w:tabs>
             <w:rPr>
-              <w:rFonts w:ascii="Arial" w:eastAsiaTheme="minorEastAsia" w:hAnsi="Arial" w:cs="Arial"/>
+              <w:rFonts w:eastAsiaTheme="minorEastAsia"/>
               <w:smallCaps w:val="0"/>
               <w:noProof/>
               <w:sz w:val="24"/>
@@ -1123,7 +1095,7 @@
               <w:lang w:eastAsia="en-IE"/>
             </w:rPr>
           </w:pPr>
-          <w:hyperlink w:anchor="_Toc193063468" w:history="1">
+          <w:hyperlink w:anchor="_Toc193368405" w:history="1">
             <w:r>
               <w:rPr>
                 <w:rStyle w:val="Hyperlink"/>
@@ -1134,7 +1106,6 @@
             </w:r>
             <w:r>
               <w:rPr>
-                <w:rFonts w:ascii="Arial" w:hAnsi="Arial" w:cs="Arial"/>
                 <w:noProof/>
                 <w:webHidden/>
               </w:rPr>
@@ -1142,7 +1113,6 @@
             </w:r>
             <w:r>
               <w:rPr>
-                <w:rFonts w:ascii="Arial" w:hAnsi="Arial" w:cs="Arial"/>
                 <w:noProof/>
                 <w:webHidden/>
               </w:rPr>
@@ -1150,22 +1120,19 @@
             </w:r>
             <w:r>
               <w:rPr>
-                <w:rFonts w:ascii="Arial" w:hAnsi="Arial" w:cs="Arial"/>
-                <w:noProof/>
-                <w:webHidden/>
-              </w:rPr>
-              <w:instrText xml:space="preserve"> PAGEREF _Toc193063468 \h </w:instrText>
-            </w:r>
-            <w:r>
-              <w:rPr>
-                <w:rFonts w:ascii="Arial" w:hAnsi="Arial" w:cs="Arial"/>
-                <w:noProof/>
-                <w:webHidden/>
-              </w:rPr>
-            </w:r>
-            <w:r>
-              <w:rPr>
-                <w:rFonts w:ascii="Arial" w:hAnsi="Arial" w:cs="Arial"/>
+                <w:noProof/>
+                <w:webHidden/>
+              </w:rPr>
+              <w:instrText xml:space="preserve"> PAGEREF _Toc193368405 \h </w:instrText>
+            </w:r>
+            <w:r>
+              <w:rPr>
+                <w:noProof/>
+                <w:webHidden/>
+              </w:rPr>
+            </w:r>
+            <w:r>
+              <w:rPr>
                 <w:noProof/>
                 <w:webHidden/>
               </w:rPr>
@@ -1173,7 +1140,6 @@
             </w:r>
             <w:r>
               <w:rPr>
-                <w:rFonts w:ascii="Arial" w:hAnsi="Arial" w:cs="Arial"/>
                 <w:noProof/>
                 <w:webHidden/>
               </w:rPr>
@@ -1181,7 +1147,6 @@
             </w:r>
             <w:r>
               <w:rPr>
-                <w:rFonts w:ascii="Arial" w:hAnsi="Arial" w:cs="Arial"/>
                 <w:noProof/>
                 <w:webHidden/>
               </w:rPr>
@@ -1196,7 +1161,7 @@
               <w:tab w:val="right" w:leader="underscore" w:pos="9016"/>
             </w:tabs>
             <w:rPr>
-              <w:rFonts w:ascii="Arial" w:eastAsiaTheme="minorEastAsia" w:hAnsi="Arial" w:cs="Arial"/>
+              <w:rFonts w:eastAsiaTheme="minorEastAsia"/>
               <w:smallCaps w:val="0"/>
               <w:noProof/>
               <w:sz w:val="24"/>
@@ -1204,7 +1169,7 @@
               <w:lang w:eastAsia="en-IE"/>
             </w:rPr>
           </w:pPr>
-          <w:hyperlink w:anchor="_Toc193063469" w:history="1">
+          <w:hyperlink w:anchor="_Toc193368406" w:history="1">
             <w:r>
               <w:rPr>
                 <w:rStyle w:val="Hyperlink"/>
@@ -1215,7 +1180,6 @@
             </w:r>
             <w:r>
               <w:rPr>
-                <w:rFonts w:ascii="Arial" w:hAnsi="Arial" w:cs="Arial"/>
                 <w:noProof/>
                 <w:webHidden/>
               </w:rPr>
@@ -1223,7 +1187,6 @@
             </w:r>
             <w:r>
               <w:rPr>
-                <w:rFonts w:ascii="Arial" w:hAnsi="Arial" w:cs="Arial"/>
                 <w:noProof/>
                 <w:webHidden/>
               </w:rPr>
@@ -1231,22 +1194,19 @@
             </w:r>
             <w:r>
               <w:rPr>
-                <w:rFonts w:ascii="Arial" w:hAnsi="Arial" w:cs="Arial"/>
-                <w:noProof/>
-                <w:webHidden/>
-              </w:rPr>
-              <w:instrText xml:space="preserve"> PAGEREF _Toc193063469 \h </w:instrText>
-            </w:r>
-            <w:r>
-              <w:rPr>
-                <w:rFonts w:ascii="Arial" w:hAnsi="Arial" w:cs="Arial"/>
-                <w:noProof/>
-                <w:webHidden/>
-              </w:rPr>
-            </w:r>
-            <w:r>
-              <w:rPr>
-                <w:rFonts w:ascii="Arial" w:hAnsi="Arial" w:cs="Arial"/>
+                <w:noProof/>
+                <w:webHidden/>
+              </w:rPr>
+              <w:instrText xml:space="preserve"> PAGEREF _Toc193368406 \h </w:instrText>
+            </w:r>
+            <w:r>
+              <w:rPr>
+                <w:noProof/>
+                <w:webHidden/>
+              </w:rPr>
+            </w:r>
+            <w:r>
+              <w:rPr>
                 <w:noProof/>
                 <w:webHidden/>
               </w:rPr>
@@ -1254,7 +1214,6 @@
             </w:r>
             <w:r>
               <w:rPr>
-                <w:rFonts w:ascii="Arial" w:hAnsi="Arial" w:cs="Arial"/>
                 <w:noProof/>
                 <w:webHidden/>
               </w:rPr>
@@ -1262,7 +1221,6 @@
             </w:r>
             <w:r>
               <w:rPr>
-                <w:rFonts w:ascii="Arial" w:hAnsi="Arial" w:cs="Arial"/>
                 <w:noProof/>
                 <w:webHidden/>
               </w:rPr>
@@ -1277,7 +1235,7 @@
               <w:tab w:val="right" w:leader="underscore" w:pos="9016"/>
             </w:tabs>
             <w:rPr>
-              <w:rFonts w:ascii="Arial" w:eastAsiaTheme="minorEastAsia" w:hAnsi="Arial" w:cs="Arial"/>
+              <w:rFonts w:eastAsiaTheme="minorEastAsia"/>
               <w:b w:val="0"/>
               <w:bCs w:val="0"/>
               <w:caps w:val="0"/>
@@ -1287,7 +1245,7 @@
               <w:lang w:eastAsia="en-IE"/>
             </w:rPr>
           </w:pPr>
-          <w:hyperlink w:anchor="_Toc193063470" w:history="1">
+          <w:hyperlink w:anchor="_Toc193368407" w:history="1">
             <w:r>
               <w:rPr>
                 <w:rStyle w:val="Hyperlink"/>
@@ -1298,7 +1256,6 @@
             </w:r>
             <w:r>
               <w:rPr>
-                <w:rFonts w:ascii="Arial" w:hAnsi="Arial" w:cs="Arial"/>
                 <w:noProof/>
                 <w:webHidden/>
               </w:rPr>
@@ -1306,7 +1263,6 @@
             </w:r>
             <w:r>
               <w:rPr>
-                <w:rFonts w:ascii="Arial" w:hAnsi="Arial" w:cs="Arial"/>
                 <w:noProof/>
                 <w:webHidden/>
               </w:rPr>
@@ -1314,22 +1270,19 @@
             </w:r>
             <w:r>
               <w:rPr>
-                <w:rFonts w:ascii="Arial" w:hAnsi="Arial" w:cs="Arial"/>
-                <w:noProof/>
-                <w:webHidden/>
-              </w:rPr>
-              <w:instrText xml:space="preserve"> PAGEREF _Toc193063470 \h </w:instrText>
-            </w:r>
-            <w:r>
-              <w:rPr>
-                <w:rFonts w:ascii="Arial" w:hAnsi="Arial" w:cs="Arial"/>
-                <w:noProof/>
-                <w:webHidden/>
-              </w:rPr>
-            </w:r>
-            <w:r>
-              <w:rPr>
-                <w:rFonts w:ascii="Arial" w:hAnsi="Arial" w:cs="Arial"/>
+                <w:noProof/>
+                <w:webHidden/>
+              </w:rPr>
+              <w:instrText xml:space="preserve"> PAGEREF _Toc193368407 \h </w:instrText>
+            </w:r>
+            <w:r>
+              <w:rPr>
+                <w:noProof/>
+                <w:webHidden/>
+              </w:rPr>
+            </w:r>
+            <w:r>
+              <w:rPr>
                 <w:noProof/>
                 <w:webHidden/>
               </w:rPr>
@@ -1337,7 +1290,6 @@
             </w:r>
             <w:r>
               <w:rPr>
-                <w:rFonts w:ascii="Arial" w:hAnsi="Arial" w:cs="Arial"/>
                 <w:noProof/>
                 <w:webHidden/>
               </w:rPr>
@@ -1345,7 +1297,6 @@
             </w:r>
             <w:r>
               <w:rPr>
-                <w:rFonts w:ascii="Arial" w:hAnsi="Arial" w:cs="Arial"/>
                 <w:noProof/>
                 <w:webHidden/>
               </w:rPr>
@@ -1360,7 +1311,7 @@
               <w:tab w:val="right" w:leader="underscore" w:pos="9016"/>
             </w:tabs>
             <w:rPr>
-              <w:rFonts w:ascii="Arial" w:eastAsiaTheme="minorEastAsia" w:hAnsi="Arial" w:cs="Arial"/>
+              <w:rFonts w:eastAsiaTheme="minorEastAsia"/>
               <w:b w:val="0"/>
               <w:bCs w:val="0"/>
               <w:caps w:val="0"/>
@@ -1370,7 +1321,7 @@
               <w:lang w:eastAsia="en-IE"/>
             </w:rPr>
           </w:pPr>
-          <w:hyperlink w:anchor="_Toc193063471" w:history="1">
+          <w:hyperlink w:anchor="_Toc193368408" w:history="1">
             <w:r>
               <w:rPr>
                 <w:rStyle w:val="Hyperlink"/>
@@ -1381,7 +1332,6 @@
             </w:r>
             <w:r>
               <w:rPr>
-                <w:rFonts w:ascii="Arial" w:hAnsi="Arial" w:cs="Arial"/>
                 <w:noProof/>
                 <w:webHidden/>
               </w:rPr>
@@ -1389,7 +1339,6 @@
             </w:r>
             <w:r>
               <w:rPr>
-                <w:rFonts w:ascii="Arial" w:hAnsi="Arial" w:cs="Arial"/>
                 <w:noProof/>
                 <w:webHidden/>
               </w:rPr>
@@ -1397,22 +1346,19 @@
             </w:r>
             <w:r>
               <w:rPr>
-                <w:rFonts w:ascii="Arial" w:hAnsi="Arial" w:cs="Arial"/>
-                <w:noProof/>
-                <w:webHidden/>
-              </w:rPr>
-              <w:instrText xml:space="preserve"> PAGEREF _Toc193063471 \h </w:instrText>
-            </w:r>
-            <w:r>
-              <w:rPr>
-                <w:rFonts w:ascii="Arial" w:hAnsi="Arial" w:cs="Arial"/>
-                <w:noProof/>
-                <w:webHidden/>
-              </w:rPr>
-            </w:r>
-            <w:r>
-              <w:rPr>
-                <w:rFonts w:ascii="Arial" w:hAnsi="Arial" w:cs="Arial"/>
+                <w:noProof/>
+                <w:webHidden/>
+              </w:rPr>
+              <w:instrText xml:space="preserve"> PAGEREF _Toc193368408 \h </w:instrText>
+            </w:r>
+            <w:r>
+              <w:rPr>
+                <w:noProof/>
+                <w:webHidden/>
+              </w:rPr>
+            </w:r>
+            <w:r>
+              <w:rPr>
                 <w:noProof/>
                 <w:webHidden/>
               </w:rPr>
@@ -1420,7 +1366,6 @@
             </w:r>
             <w:r>
               <w:rPr>
-                <w:rFonts w:ascii="Arial" w:hAnsi="Arial" w:cs="Arial"/>
                 <w:noProof/>
                 <w:webHidden/>
               </w:rPr>
@@ -1428,7 +1373,6 @@
             </w:r>
             <w:r>
               <w:rPr>
-                <w:rFonts w:ascii="Arial" w:hAnsi="Arial" w:cs="Arial"/>
                 <w:noProof/>
                 <w:webHidden/>
               </w:rPr>
@@ -1443,7 +1387,7 @@
               <w:tab w:val="right" w:leader="underscore" w:pos="9016"/>
             </w:tabs>
             <w:rPr>
-              <w:rFonts w:ascii="Arial" w:eastAsiaTheme="minorEastAsia" w:hAnsi="Arial" w:cs="Arial"/>
+              <w:rFonts w:eastAsiaTheme="minorEastAsia"/>
               <w:smallCaps w:val="0"/>
               <w:noProof/>
               <w:sz w:val="24"/>
@@ -1451,7 +1395,7 @@
               <w:lang w:eastAsia="en-IE"/>
             </w:rPr>
           </w:pPr>
-          <w:hyperlink w:anchor="_Toc193063472" w:history="1">
+          <w:hyperlink w:anchor="_Toc193368409" w:history="1">
             <w:r>
               <w:rPr>
                 <w:rStyle w:val="Hyperlink"/>
@@ -1462,7 +1406,6 @@
             </w:r>
             <w:r>
               <w:rPr>
-                <w:rFonts w:ascii="Arial" w:hAnsi="Arial" w:cs="Arial"/>
                 <w:noProof/>
                 <w:webHidden/>
               </w:rPr>
@@ -1470,7 +1413,6 @@
             </w:r>
             <w:r>
               <w:rPr>
-                <w:rFonts w:ascii="Arial" w:hAnsi="Arial" w:cs="Arial"/>
                 <w:noProof/>
                 <w:webHidden/>
               </w:rPr>
@@ -1478,22 +1420,19 @@
             </w:r>
             <w:r>
               <w:rPr>
-                <w:rFonts w:ascii="Arial" w:hAnsi="Arial" w:cs="Arial"/>
-                <w:noProof/>
-                <w:webHidden/>
-              </w:rPr>
-              <w:instrText xml:space="preserve"> PAGEREF _Toc193063472 \h </w:instrText>
-            </w:r>
-            <w:r>
-              <w:rPr>
-                <w:rFonts w:ascii="Arial" w:hAnsi="Arial" w:cs="Arial"/>
-                <w:noProof/>
-                <w:webHidden/>
-              </w:rPr>
-            </w:r>
-            <w:r>
-              <w:rPr>
-                <w:rFonts w:ascii="Arial" w:hAnsi="Arial" w:cs="Arial"/>
+                <w:noProof/>
+                <w:webHidden/>
+              </w:rPr>
+              <w:instrText xml:space="preserve"> PAGEREF _Toc193368409 \h </w:instrText>
+            </w:r>
+            <w:r>
+              <w:rPr>
+                <w:noProof/>
+                <w:webHidden/>
+              </w:rPr>
+            </w:r>
+            <w:r>
+              <w:rPr>
                 <w:noProof/>
                 <w:webHidden/>
               </w:rPr>
@@ -1501,7 +1440,6 @@
             </w:r>
             <w:r>
               <w:rPr>
-                <w:rFonts w:ascii="Arial" w:hAnsi="Arial" w:cs="Arial"/>
                 <w:noProof/>
                 <w:webHidden/>
               </w:rPr>
@@ -1509,7 +1447,6 @@
             </w:r>
             <w:r>
               <w:rPr>
-                <w:rFonts w:ascii="Arial" w:hAnsi="Arial" w:cs="Arial"/>
                 <w:noProof/>
                 <w:webHidden/>
               </w:rPr>
@@ -1524,7 +1461,7 @@
               <w:tab w:val="right" w:leader="underscore" w:pos="9016"/>
             </w:tabs>
             <w:rPr>
-              <w:rFonts w:ascii="Arial" w:eastAsiaTheme="minorEastAsia" w:hAnsi="Arial" w:cs="Arial"/>
+              <w:rFonts w:eastAsiaTheme="minorEastAsia"/>
               <w:smallCaps w:val="0"/>
               <w:noProof/>
               <w:sz w:val="24"/>
@@ -1532,7 +1469,7 @@
               <w:lang w:eastAsia="en-IE"/>
             </w:rPr>
           </w:pPr>
-          <w:hyperlink w:anchor="_Toc193063473" w:history="1">
+          <w:hyperlink w:anchor="_Toc193368410" w:history="1">
             <w:r>
               <w:rPr>
                 <w:rStyle w:val="Hyperlink"/>
@@ -1543,7 +1480,6 @@
             </w:r>
             <w:r>
               <w:rPr>
-                <w:rFonts w:ascii="Arial" w:hAnsi="Arial" w:cs="Arial"/>
                 <w:noProof/>
                 <w:webHidden/>
               </w:rPr>
@@ -1551,7 +1487,6 @@
             </w:r>
             <w:r>
               <w:rPr>
-                <w:rFonts w:ascii="Arial" w:hAnsi="Arial" w:cs="Arial"/>
                 <w:noProof/>
                 <w:webHidden/>
               </w:rPr>
@@ -1559,22 +1494,19 @@
             </w:r>
             <w:r>
               <w:rPr>
-                <w:rFonts w:ascii="Arial" w:hAnsi="Arial" w:cs="Arial"/>
-                <w:noProof/>
-                <w:webHidden/>
-              </w:rPr>
-              <w:instrText xml:space="preserve"> PAGEREF _Toc193063473 \h </w:instrText>
-            </w:r>
-            <w:r>
-              <w:rPr>
-                <w:rFonts w:ascii="Arial" w:hAnsi="Arial" w:cs="Arial"/>
-                <w:noProof/>
-                <w:webHidden/>
-              </w:rPr>
-            </w:r>
-            <w:r>
-              <w:rPr>
-                <w:rFonts w:ascii="Arial" w:hAnsi="Arial" w:cs="Arial"/>
+                <w:noProof/>
+                <w:webHidden/>
+              </w:rPr>
+              <w:instrText xml:space="preserve"> PAGEREF _Toc193368410 \h </w:instrText>
+            </w:r>
+            <w:r>
+              <w:rPr>
+                <w:noProof/>
+                <w:webHidden/>
+              </w:rPr>
+            </w:r>
+            <w:r>
+              <w:rPr>
                 <w:noProof/>
                 <w:webHidden/>
               </w:rPr>
@@ -1582,7 +1514,6 @@
             </w:r>
             <w:r>
               <w:rPr>
-                <w:rFonts w:ascii="Arial" w:hAnsi="Arial" w:cs="Arial"/>
                 <w:noProof/>
                 <w:webHidden/>
               </w:rPr>
@@ -1590,7 +1521,6 @@
             </w:r>
             <w:r>
               <w:rPr>
-                <w:rFonts w:ascii="Arial" w:hAnsi="Arial" w:cs="Arial"/>
                 <w:noProof/>
                 <w:webHidden/>
               </w:rPr>
@@ -1605,7 +1535,7 @@
               <w:tab w:val="right" w:leader="underscore" w:pos="9016"/>
             </w:tabs>
             <w:rPr>
-              <w:rFonts w:ascii="Arial" w:eastAsiaTheme="minorEastAsia" w:hAnsi="Arial" w:cs="Arial"/>
+              <w:rFonts w:eastAsiaTheme="minorEastAsia"/>
               <w:smallCaps w:val="0"/>
               <w:noProof/>
               <w:sz w:val="24"/>
@@ -1613,7 +1543,7 @@
               <w:lang w:eastAsia="en-IE"/>
             </w:rPr>
           </w:pPr>
-          <w:hyperlink w:anchor="_Toc193063474" w:history="1">
+          <w:hyperlink w:anchor="_Toc193368411" w:history="1">
             <w:r>
               <w:rPr>
                 <w:rStyle w:val="Hyperlink"/>
@@ -1624,7 +1554,6 @@
             </w:r>
             <w:r>
               <w:rPr>
-                <w:rFonts w:ascii="Arial" w:hAnsi="Arial" w:cs="Arial"/>
                 <w:noProof/>
                 <w:webHidden/>
               </w:rPr>
@@ -1632,7 +1561,6 @@
             </w:r>
             <w:r>
               <w:rPr>
-                <w:rFonts w:ascii="Arial" w:hAnsi="Arial" w:cs="Arial"/>
                 <w:noProof/>
                 <w:webHidden/>
               </w:rPr>
@@ -1640,22 +1568,19 @@
             </w:r>
             <w:r>
               <w:rPr>
-                <w:rFonts w:ascii="Arial" w:hAnsi="Arial" w:cs="Arial"/>
-                <w:noProof/>
-                <w:webHidden/>
-              </w:rPr>
-              <w:instrText xml:space="preserve"> PAGEREF _Toc193063474 \h </w:instrText>
-            </w:r>
-            <w:r>
-              <w:rPr>
-                <w:rFonts w:ascii="Arial" w:hAnsi="Arial" w:cs="Arial"/>
-                <w:noProof/>
-                <w:webHidden/>
-              </w:rPr>
-            </w:r>
-            <w:r>
-              <w:rPr>
-                <w:rFonts w:ascii="Arial" w:hAnsi="Arial" w:cs="Arial"/>
+                <w:noProof/>
+                <w:webHidden/>
+              </w:rPr>
+              <w:instrText xml:space="preserve"> PAGEREF _Toc193368411 \h </w:instrText>
+            </w:r>
+            <w:r>
+              <w:rPr>
+                <w:noProof/>
+                <w:webHidden/>
+              </w:rPr>
+            </w:r>
+            <w:r>
+              <w:rPr>
                 <w:noProof/>
                 <w:webHidden/>
               </w:rPr>
@@ -1663,7 +1588,6 @@
             </w:r>
             <w:r>
               <w:rPr>
-                <w:rFonts w:ascii="Arial" w:hAnsi="Arial" w:cs="Arial"/>
                 <w:noProof/>
                 <w:webHidden/>
               </w:rPr>
@@ -1671,7 +1595,6 @@
             </w:r>
             <w:r>
               <w:rPr>
-                <w:rFonts w:ascii="Arial" w:hAnsi="Arial" w:cs="Arial"/>
                 <w:noProof/>
                 <w:webHidden/>
               </w:rPr>
@@ -1686,7 +1609,7 @@
               <w:tab w:val="right" w:leader="underscore" w:pos="9016"/>
             </w:tabs>
             <w:rPr>
-              <w:rFonts w:ascii="Arial" w:eastAsiaTheme="minorEastAsia" w:hAnsi="Arial" w:cs="Arial"/>
+              <w:rFonts w:eastAsiaTheme="minorEastAsia"/>
               <w:smallCaps w:val="0"/>
               <w:noProof/>
               <w:sz w:val="24"/>
@@ -1694,7 +1617,7 @@
               <w:lang w:eastAsia="en-IE"/>
             </w:rPr>
           </w:pPr>
-          <w:hyperlink w:anchor="_Toc193063475" w:history="1">
+          <w:hyperlink w:anchor="_Toc193368412" w:history="1">
             <w:r>
               <w:rPr>
                 <w:rStyle w:val="Hyperlink"/>
@@ -1705,7 +1628,6 @@
             </w:r>
             <w:r>
               <w:rPr>
-                <w:rFonts w:ascii="Arial" w:hAnsi="Arial" w:cs="Arial"/>
                 <w:noProof/>
                 <w:webHidden/>
               </w:rPr>
@@ -1713,7 +1635,6 @@
             </w:r>
             <w:r>
               <w:rPr>
-                <w:rFonts w:ascii="Arial" w:hAnsi="Arial" w:cs="Arial"/>
                 <w:noProof/>
                 <w:webHidden/>
               </w:rPr>
@@ -1721,22 +1642,19 @@
             </w:r>
             <w:r>
               <w:rPr>
-                <w:rFonts w:ascii="Arial" w:hAnsi="Arial" w:cs="Arial"/>
-                <w:noProof/>
-                <w:webHidden/>
-              </w:rPr>
-              <w:instrText xml:space="preserve"> PAGEREF _Toc193063475 \h </w:instrText>
-            </w:r>
-            <w:r>
-              <w:rPr>
-                <w:rFonts w:ascii="Arial" w:hAnsi="Arial" w:cs="Arial"/>
-                <w:noProof/>
-                <w:webHidden/>
-              </w:rPr>
-            </w:r>
-            <w:r>
-              <w:rPr>
-                <w:rFonts w:ascii="Arial" w:hAnsi="Arial" w:cs="Arial"/>
+                <w:noProof/>
+                <w:webHidden/>
+              </w:rPr>
+              <w:instrText xml:space="preserve"> PAGEREF _Toc193368412 \h </w:instrText>
+            </w:r>
+            <w:r>
+              <w:rPr>
+                <w:noProof/>
+                <w:webHidden/>
+              </w:rPr>
+            </w:r>
+            <w:r>
+              <w:rPr>
                 <w:noProof/>
                 <w:webHidden/>
               </w:rPr>
@@ -1744,7 +1662,6 @@
             </w:r>
             <w:r>
               <w:rPr>
-                <w:rFonts w:ascii="Arial" w:hAnsi="Arial" w:cs="Arial"/>
                 <w:noProof/>
                 <w:webHidden/>
               </w:rPr>
@@ -1752,7 +1669,6 @@
             </w:r>
             <w:r>
               <w:rPr>
-                <w:rFonts w:ascii="Arial" w:hAnsi="Arial" w:cs="Arial"/>
                 <w:noProof/>
                 <w:webHidden/>
               </w:rPr>
@@ -1767,7 +1683,7 @@
               <w:tab w:val="right" w:leader="underscore" w:pos="9016"/>
             </w:tabs>
             <w:rPr>
-              <w:rFonts w:ascii="Arial" w:eastAsiaTheme="minorEastAsia" w:hAnsi="Arial" w:cs="Arial"/>
+              <w:rFonts w:eastAsiaTheme="minorEastAsia"/>
               <w:smallCaps w:val="0"/>
               <w:noProof/>
               <w:sz w:val="24"/>
@@ -1775,7 +1691,7 @@
               <w:lang w:eastAsia="en-IE"/>
             </w:rPr>
           </w:pPr>
-          <w:hyperlink w:anchor="_Toc193063476" w:history="1">
+          <w:hyperlink w:anchor="_Toc193368413" w:history="1">
             <w:r>
               <w:rPr>
                 <w:rStyle w:val="Hyperlink"/>
@@ -1786,38 +1702,181 @@
             </w:r>
             <w:r>
               <w:rPr>
+                <w:noProof/>
+                <w:webHidden/>
+              </w:rPr>
+              <w:tab/>
+            </w:r>
+            <w:r>
+              <w:rPr>
+                <w:noProof/>
+                <w:webHidden/>
+              </w:rPr>
+              <w:fldChar w:fldCharType="begin"/>
+            </w:r>
+            <w:r>
+              <w:rPr>
+                <w:noProof/>
+                <w:webHidden/>
+              </w:rPr>
+              <w:instrText xml:space="preserve"> PAGEREF _Toc193368413 \h </w:instrText>
+            </w:r>
+            <w:r>
+              <w:rPr>
+                <w:noProof/>
+                <w:webHidden/>
+              </w:rPr>
+            </w:r>
+            <w:r>
+              <w:rPr>
+                <w:noProof/>
+                <w:webHidden/>
+              </w:rPr>
+              <w:fldChar w:fldCharType="separate"/>
+            </w:r>
+            <w:r>
+              <w:rPr>
+                <w:noProof/>
+                <w:webHidden/>
+              </w:rPr>
+              <w:t>13</w:t>
+            </w:r>
+            <w:r>
+              <w:rPr>
+                <w:noProof/>
+                <w:webHidden/>
+              </w:rPr>
+              <w:fldChar w:fldCharType="end"/>
+            </w:r>
+          </w:hyperlink>
+        </w:p>
+        <w:p>
+          <w:pPr>
+            <w:pStyle w:val="TOC2"/>
+            <w:tabs>
+              <w:tab w:val="right" w:leader="underscore" w:pos="9016"/>
+            </w:tabs>
+            <w:rPr>
+              <w:rFonts w:eastAsiaTheme="minorEastAsia"/>
+              <w:smallCaps w:val="0"/>
+              <w:noProof/>
+              <w:sz w:val="24"/>
+              <w:szCs w:val="24"/>
+              <w:lang w:eastAsia="en-IE"/>
+            </w:rPr>
+          </w:pPr>
+          <w:hyperlink w:anchor="_Toc193368414" w:history="1">
+            <w:r>
+              <w:rPr>
+                <w:rStyle w:val="Hyperlink"/>
                 <w:rFonts w:ascii="Arial" w:hAnsi="Arial" w:cs="Arial"/>
                 <w:noProof/>
+              </w:rPr>
+              <w:t>Staff Table</w:t>
+            </w:r>
+            <w:r>
+              <w:rPr>
+                <w:noProof/>
                 <w:webHidden/>
               </w:rPr>
               <w:tab/>
             </w:r>
             <w:r>
               <w:rPr>
+                <w:noProof/>
+                <w:webHidden/>
+              </w:rPr>
+              <w:fldChar w:fldCharType="begin"/>
+            </w:r>
+            <w:r>
+              <w:rPr>
+                <w:noProof/>
+                <w:webHidden/>
+              </w:rPr>
+              <w:instrText xml:space="preserve"> PAGEREF _Toc193368414 \h </w:instrText>
+            </w:r>
+            <w:r>
+              <w:rPr>
+                <w:noProof/>
+                <w:webHidden/>
+              </w:rPr>
+            </w:r>
+            <w:r>
+              <w:rPr>
+                <w:noProof/>
+                <w:webHidden/>
+              </w:rPr>
+              <w:fldChar w:fldCharType="separate"/>
+            </w:r>
+            <w:r>
+              <w:rPr>
+                <w:noProof/>
+                <w:webHidden/>
+              </w:rPr>
+              <w:t>14</w:t>
+            </w:r>
+            <w:r>
+              <w:rPr>
+                <w:noProof/>
+                <w:webHidden/>
+              </w:rPr>
+              <w:fldChar w:fldCharType="end"/>
+            </w:r>
+          </w:hyperlink>
+        </w:p>
+        <w:p>
+          <w:pPr>
+            <w:pStyle w:val="TOC2"/>
+            <w:tabs>
+              <w:tab w:val="right" w:leader="underscore" w:pos="9016"/>
+            </w:tabs>
+            <w:rPr>
+              <w:rFonts w:eastAsiaTheme="minorEastAsia"/>
+              <w:smallCaps w:val="0"/>
+              <w:noProof/>
+              <w:sz w:val="24"/>
+              <w:szCs w:val="24"/>
+              <w:lang w:eastAsia="en-IE"/>
+            </w:rPr>
+          </w:pPr>
+          <w:hyperlink w:anchor="_Toc193368415" w:history="1">
+            <w:r>
+              <w:rPr>
+                <w:rStyle w:val="Hyperlink"/>
                 <w:rFonts w:ascii="Arial" w:hAnsi="Arial" w:cs="Arial"/>
                 <w:noProof/>
+              </w:rPr>
+              <w:t>Group Work</w:t>
+            </w:r>
+            <w:r>
+              <w:rPr>
+                <w:noProof/>
+                <w:webHidden/>
+              </w:rPr>
+              <w:tab/>
+            </w:r>
+            <w:r>
+              <w:rPr>
+                <w:noProof/>
                 <w:webHidden/>
               </w:rPr>
               <w:fldChar w:fldCharType="begin"/>
             </w:r>
             <w:r>
               <w:rPr>
-                <w:rFonts w:ascii="Arial" w:hAnsi="Arial" w:cs="Arial"/>
-                <w:noProof/>
-                <w:webHidden/>
-              </w:rPr>
-              <w:instrText xml:space="preserve"> PAGEREF _Toc193063476 \h </w:instrText>
-            </w:r>
-            <w:r>
-              <w:rPr>
-                <w:rFonts w:ascii="Arial" w:hAnsi="Arial" w:cs="Arial"/>
-                <w:noProof/>
-                <w:webHidden/>
-              </w:rPr>
-            </w:r>
-            <w:r>
-              <w:rPr>
-                <w:rFonts w:ascii="Arial" w:hAnsi="Arial" w:cs="Arial"/>
+                <w:noProof/>
+                <w:webHidden/>
+              </w:rPr>
+              <w:instrText xml:space="preserve"> PAGEREF _Toc193368415 \h </w:instrText>
+            </w:r>
+            <w:r>
+              <w:rPr>
+                <w:noProof/>
+                <w:webHidden/>
+              </w:rPr>
+            </w:r>
+            <w:r>
+              <w:rPr>
                 <w:noProof/>
                 <w:webHidden/>
               </w:rPr>
@@ -1825,15 +1884,79 @@
             </w:r>
             <w:r>
               <w:rPr>
-                <w:rFonts w:ascii="Arial" w:hAnsi="Arial" w:cs="Arial"/>
-                <w:noProof/>
-                <w:webHidden/>
-              </w:rPr>
-              <w:t>13</w:t>
-            </w:r>
-            <w:r>
-              <w:rPr>
-                <w:rFonts w:ascii="Arial" w:hAnsi="Arial" w:cs="Arial"/>
+                <w:noProof/>
+                <w:webHidden/>
+              </w:rPr>
+              <w:t>15</w:t>
+            </w:r>
+            <w:r>
+              <w:rPr>
+                <w:noProof/>
+                <w:webHidden/>
+              </w:rPr>
+              <w:fldChar w:fldCharType="end"/>
+            </w:r>
+          </w:hyperlink>
+        </w:p>
+        <w:p>
+          <w:pPr>
+            <w:pStyle w:val="TOC2"/>
+            <w:tabs>
+              <w:tab w:val="right" w:leader="underscore" w:pos="9016"/>
+            </w:tabs>
+            <w:rPr>
+              <w:rFonts w:eastAsiaTheme="minorEastAsia"/>
+              <w:smallCaps w:val="0"/>
+              <w:noProof/>
+              <w:sz w:val="24"/>
+              <w:szCs w:val="24"/>
+              <w:lang w:eastAsia="en-IE"/>
+            </w:rPr>
+          </w:pPr>
+          <w:hyperlink w:anchor="_Toc193368416" w:history="1">
+            <w:r>
+              <w:rPr>
+                <w:noProof/>
+                <w:webHidden/>
+              </w:rPr>
+              <w:tab/>
+            </w:r>
+            <w:r>
+              <w:rPr>
+                <w:noProof/>
+                <w:webHidden/>
+              </w:rPr>
+              <w:fldChar w:fldCharType="begin"/>
+            </w:r>
+            <w:r>
+              <w:rPr>
+                <w:noProof/>
+                <w:webHidden/>
+              </w:rPr>
+              <w:instrText xml:space="preserve"> PAGEREF _Toc193368416 \h </w:instrText>
+            </w:r>
+            <w:r>
+              <w:rPr>
+                <w:noProof/>
+                <w:webHidden/>
+              </w:rPr>
+            </w:r>
+            <w:r>
+              <w:rPr>
+                <w:noProof/>
+                <w:webHidden/>
+              </w:rPr>
+              <w:fldChar w:fldCharType="separate"/>
+            </w:r>
+            <w:r>
+              <w:rPr>
+                <w:noProof/>
+                <w:webHidden/>
+              </w:rPr>
+              <w:t>17</w:t>
+            </w:r>
+            <w:r>
+              <w:rPr>
                 <w:noProof/>
                 <w:webHidden/>
               </w:rPr>
@@ -1848,7 +1971,7 @@
               <w:tab w:val="right" w:leader="underscore" w:pos="9016"/>
             </w:tabs>
             <w:rPr>
-              <w:rFonts w:ascii="Arial" w:eastAsiaTheme="minorEastAsia" w:hAnsi="Arial" w:cs="Arial"/>
+              <w:rFonts w:eastAsiaTheme="minorEastAsia"/>
               <w:b w:val="0"/>
               <w:bCs w:val="0"/>
               <w:caps w:val="0"/>
@@ -1858,26 +1981,100 @@
               <w:lang w:eastAsia="en-IE"/>
             </w:rPr>
           </w:pPr>
-          <w:hyperlink w:anchor="_Toc193063477" w:history="1">
+          <w:hyperlink w:anchor="_Toc193368417" w:history="1">
             <w:r>
               <w:rPr>
                 <w:rStyle w:val="Hyperlink"/>
                 <w:rFonts w:ascii="Arial" w:hAnsi="Arial" w:cs="Arial"/>
                 <w:noProof/>
               </w:rPr>
-              <w:t>Group Work</w:t>
-            </w:r>
-            <w:r>
-              <w:rPr>
+              <w:t>Adam Noonan</w:t>
+            </w:r>
+            <w:r>
+              <w:rPr>
+                <w:noProof/>
+                <w:webHidden/>
+              </w:rPr>
+              <w:tab/>
+            </w:r>
+            <w:r>
+              <w:rPr>
+                <w:noProof/>
+                <w:webHidden/>
+              </w:rPr>
+              <w:fldChar w:fldCharType="begin"/>
+            </w:r>
+            <w:r>
+              <w:rPr>
+                <w:noProof/>
+                <w:webHidden/>
+              </w:rPr>
+              <w:instrText xml:space="preserve"> PAGEREF _Toc193368417 \h </w:instrText>
+            </w:r>
+            <w:r>
+              <w:rPr>
+                <w:noProof/>
+                <w:webHidden/>
+              </w:rPr>
+            </w:r>
+            <w:r>
+              <w:rPr>
+                <w:noProof/>
+                <w:webHidden/>
+              </w:rPr>
+              <w:fldChar w:fldCharType="separate"/>
+            </w:r>
+            <w:r>
+              <w:rPr>
+                <w:noProof/>
+                <w:webHidden/>
+              </w:rPr>
+              <w:t>18</w:t>
+            </w:r>
+            <w:r>
+              <w:rPr>
+                <w:noProof/>
+                <w:webHidden/>
+              </w:rPr>
+              <w:fldChar w:fldCharType="end"/>
+            </w:r>
+          </w:hyperlink>
+        </w:p>
+        <w:p>
+          <w:pPr>
+            <w:pStyle w:val="TOC1"/>
+            <w:tabs>
+              <w:tab w:val="right" w:leader="underscore" w:pos="9016"/>
+            </w:tabs>
+            <w:rPr>
+              <w:rFonts w:eastAsiaTheme="minorEastAsia"/>
+              <w:b w:val="0"/>
+              <w:bCs w:val="0"/>
+              <w:caps w:val="0"/>
+              <w:noProof/>
+              <w:sz w:val="24"/>
+              <w:szCs w:val="24"/>
+              <w:lang w:eastAsia="en-IE"/>
+            </w:rPr>
+          </w:pPr>
+          <w:hyperlink w:anchor="_Toc193368418" w:history="1">
+            <w:r>
+              <w:rPr>
+                <w:rStyle w:val="Hyperlink"/>
                 <w:rFonts w:ascii="Arial" w:hAnsi="Arial" w:cs="Arial"/>
                 <w:noProof/>
+              </w:rPr>
+              <w:t>Amelia Hamulewicz</w:t>
+            </w:r>
+            <w:r>
+              <w:rPr>
+                <w:noProof/>
                 <w:webHidden/>
               </w:rPr>
               <w:tab/>
             </w:r>
             <w:r>
               <w:rPr>
-                <w:rFonts w:ascii="Arial" w:hAnsi="Arial" w:cs="Arial"/>
                 <w:noProof/>
                 <w:webHidden/>
               </w:rPr>
@@ -1885,22 +2082,19 @@
             </w:r>
             <w:r>
               <w:rPr>
-                <w:rFonts w:ascii="Arial" w:hAnsi="Arial" w:cs="Arial"/>
-                <w:noProof/>
-                <w:webHidden/>
-              </w:rPr>
-              <w:instrText xml:space="preserve"> PAGEREF _Toc193063477 \h </w:instrText>
-            </w:r>
-            <w:r>
-              <w:rPr>
-                <w:rFonts w:ascii="Arial" w:hAnsi="Arial" w:cs="Arial"/>
-                <w:noProof/>
-                <w:webHidden/>
-              </w:rPr>
-            </w:r>
-            <w:r>
-              <w:rPr>
-                <w:rFonts w:ascii="Arial" w:hAnsi="Arial" w:cs="Arial"/>
+                <w:noProof/>
+                <w:webHidden/>
+              </w:rPr>
+              <w:instrText xml:space="preserve"> PAGEREF _Toc193368418 \h </w:instrText>
+            </w:r>
+            <w:r>
+              <w:rPr>
+                <w:noProof/>
+                <w:webHidden/>
+              </w:rPr>
+            </w:r>
+            <w:r>
+              <w:rPr>
                 <w:noProof/>
                 <w:webHidden/>
               </w:rPr>
@@ -1908,15 +2102,13 @@
             </w:r>
             <w:r>
               <w:rPr>
-                <w:rFonts w:ascii="Arial" w:hAnsi="Arial" w:cs="Arial"/>
-                <w:noProof/>
-                <w:webHidden/>
-              </w:rPr>
-              <w:t>14</w:t>
-            </w:r>
-            <w:r>
-              <w:rPr>
-                <w:rFonts w:ascii="Arial" w:hAnsi="Arial" w:cs="Arial"/>
+                <w:noProof/>
+                <w:webHidden/>
+              </w:rPr>
+              <w:t>19</w:t>
+            </w:r>
+            <w:r>
+              <w:rPr>
                 <w:noProof/>
                 <w:webHidden/>
               </w:rPr>
@@ -1931,7 +2123,7 @@
               <w:tab w:val="right" w:leader="underscore" w:pos="9016"/>
             </w:tabs>
             <w:rPr>
-              <w:rFonts w:ascii="Arial" w:eastAsiaTheme="minorEastAsia" w:hAnsi="Arial" w:cs="Arial"/>
+              <w:rFonts w:eastAsiaTheme="minorEastAsia"/>
               <w:smallCaps w:val="0"/>
               <w:noProof/>
               <w:sz w:val="24"/>
@@ -1939,26 +2131,100 @@
               <w:lang w:eastAsia="en-IE"/>
             </w:rPr>
           </w:pPr>
-          <w:hyperlink w:anchor="_Toc193063478" w:history="1">
+          <w:hyperlink w:anchor="_Toc193368419" w:history="1">
             <w:r>
               <w:rPr>
                 <w:rStyle w:val="Hyperlink"/>
                 <w:rFonts w:ascii="Arial" w:hAnsi="Arial" w:cs="Arial"/>
                 <w:noProof/>
               </w:rPr>
-              <w:t>Menu HTML</w:t>
-            </w:r>
-            <w:r>
-              <w:rPr>
+              <w:t>ER Diagram</w:t>
+            </w:r>
+            <w:r>
+              <w:rPr>
+                <w:noProof/>
+                <w:webHidden/>
+              </w:rPr>
+              <w:tab/>
+            </w:r>
+            <w:r>
+              <w:rPr>
+                <w:noProof/>
+                <w:webHidden/>
+              </w:rPr>
+              <w:fldChar w:fldCharType="begin"/>
+            </w:r>
+            <w:r>
+              <w:rPr>
+                <w:noProof/>
+                <w:webHidden/>
+              </w:rPr>
+              <w:instrText xml:space="preserve"> PAGEREF _Toc193368419 \h </w:instrText>
+            </w:r>
+            <w:r>
+              <w:rPr>
+                <w:noProof/>
+                <w:webHidden/>
+              </w:rPr>
+            </w:r>
+            <w:r>
+              <w:rPr>
+                <w:noProof/>
+                <w:webHidden/>
+              </w:rPr>
+              <w:fldChar w:fldCharType="separate"/>
+            </w:r>
+            <w:r>
+              <w:rPr>
+                <w:noProof/>
+                <w:webHidden/>
+              </w:rPr>
+              <w:t>19</w:t>
+            </w:r>
+            <w:r>
+              <w:rPr>
+                <w:noProof/>
+                <w:webHidden/>
+              </w:rPr>
+              <w:fldChar w:fldCharType="end"/>
+            </w:r>
+          </w:hyperlink>
+        </w:p>
+        <w:p>
+          <w:pPr>
+            <w:pStyle w:val="TOC1"/>
+            <w:tabs>
+              <w:tab w:val="right" w:leader="underscore" w:pos="9016"/>
+            </w:tabs>
+            <w:rPr>
+              <w:rFonts w:eastAsiaTheme="minorEastAsia"/>
+              <w:b w:val="0"/>
+              <w:bCs w:val="0"/>
+              <w:caps w:val="0"/>
+              <w:noProof/>
+              <w:sz w:val="24"/>
+              <w:szCs w:val="24"/>
+              <w:lang w:eastAsia="en-IE"/>
+            </w:rPr>
+          </w:pPr>
+          <w:hyperlink w:anchor="_Toc193368420" w:history="1">
+            <w:r>
+              <w:rPr>
+                <w:rStyle w:val="Hyperlink"/>
                 <w:rFonts w:ascii="Arial" w:hAnsi="Arial" w:cs="Arial"/>
                 <w:noProof/>
+              </w:rPr>
+              <w:t>Mark Lambert</w:t>
+            </w:r>
+            <w:r>
+              <w:rPr>
+                <w:noProof/>
                 <w:webHidden/>
               </w:rPr>
               <w:tab/>
             </w:r>
             <w:r>
               <w:rPr>
-                <w:rFonts w:ascii="Arial" w:hAnsi="Arial" w:cs="Arial"/>
                 <w:noProof/>
                 <w:webHidden/>
               </w:rPr>
@@ -1966,22 +2232,19 @@
             </w:r>
             <w:r>
               <w:rPr>
-                <w:rFonts w:ascii="Arial" w:hAnsi="Arial" w:cs="Arial"/>
-                <w:noProof/>
-                <w:webHidden/>
-              </w:rPr>
-              <w:instrText xml:space="preserve"> PAGEREF _Toc193063478 \h </w:instrText>
-            </w:r>
-            <w:r>
-              <w:rPr>
-                <w:rFonts w:ascii="Arial" w:hAnsi="Arial" w:cs="Arial"/>
-                <w:noProof/>
-                <w:webHidden/>
-              </w:rPr>
-            </w:r>
-            <w:r>
-              <w:rPr>
-                <w:rFonts w:ascii="Arial" w:hAnsi="Arial" w:cs="Arial"/>
+                <w:noProof/>
+                <w:webHidden/>
+              </w:rPr>
+              <w:instrText xml:space="preserve"> PAGEREF _Toc193368420 \h </w:instrText>
+            </w:r>
+            <w:r>
+              <w:rPr>
+                <w:noProof/>
+                <w:webHidden/>
+              </w:rPr>
+            </w:r>
+            <w:r>
+              <w:rPr>
                 <w:noProof/>
                 <w:webHidden/>
               </w:rPr>
@@ -1989,15 +2252,13 @@
             </w:r>
             <w:r>
               <w:rPr>
-                <w:rFonts w:ascii="Arial" w:hAnsi="Arial" w:cs="Arial"/>
-                <w:noProof/>
-                <w:webHidden/>
-              </w:rPr>
-              <w:t>14</w:t>
-            </w:r>
-            <w:r>
-              <w:rPr>
-                <w:rFonts w:ascii="Arial" w:hAnsi="Arial" w:cs="Arial"/>
+                <w:noProof/>
+                <w:webHidden/>
+              </w:rPr>
+              <w:t>20</w:t>
+            </w:r>
+            <w:r>
+              <w:rPr>
                 <w:noProof/>
                 <w:webHidden/>
               </w:rPr>
@@ -2012,7 +2273,7 @@
               <w:tab w:val="right" w:leader="underscore" w:pos="9016"/>
             </w:tabs>
             <w:rPr>
-              <w:rFonts w:ascii="Arial" w:eastAsiaTheme="minorEastAsia" w:hAnsi="Arial" w:cs="Arial"/>
+              <w:rFonts w:eastAsiaTheme="minorEastAsia"/>
               <w:smallCaps w:val="0"/>
               <w:noProof/>
               <w:sz w:val="24"/>
@@ -2020,18 +2281,17 @@
               <w:lang w:eastAsia="en-IE"/>
             </w:rPr>
           </w:pPr>
-          <w:hyperlink w:anchor="_Toc193063479" w:history="1">
+          <w:hyperlink w:anchor="_Toc193368421" w:history="1">
             <w:r>
               <w:rPr>
                 <w:rStyle w:val="Hyperlink"/>
                 <w:rFonts w:ascii="Arial" w:hAnsi="Arial" w:cs="Arial"/>
                 <w:noProof/>
               </w:rPr>
-              <w:t>Menu CSS</w:t>
-            </w:r>
-            <w:r>
-              <w:rPr>
-                <w:rFonts w:ascii="Arial" w:hAnsi="Arial" w:cs="Arial"/>
+              <w:t>Add a New Land Property</w:t>
+            </w:r>
+            <w:r>
+              <w:rPr>
                 <w:noProof/>
                 <w:webHidden/>
               </w:rPr>
@@ -2039,7 +2299,6 @@
             </w:r>
             <w:r>
               <w:rPr>
-                <w:rFonts w:ascii="Arial" w:hAnsi="Arial" w:cs="Arial"/>
                 <w:noProof/>
                 <w:webHidden/>
               </w:rPr>
@@ -2047,22 +2306,19 @@
             </w:r>
             <w:r>
               <w:rPr>
-                <w:rFonts w:ascii="Arial" w:hAnsi="Arial" w:cs="Arial"/>
-                <w:noProof/>
-                <w:webHidden/>
-              </w:rPr>
-              <w:instrText xml:space="preserve"> PAGEREF _Toc193063479 \h </w:instrText>
-            </w:r>
-            <w:r>
-              <w:rPr>
-                <w:rFonts w:ascii="Arial" w:hAnsi="Arial" w:cs="Arial"/>
-                <w:noProof/>
-                <w:webHidden/>
-              </w:rPr>
-            </w:r>
-            <w:r>
-              <w:rPr>
-                <w:rFonts w:ascii="Arial" w:hAnsi="Arial" w:cs="Arial"/>
+                <w:noProof/>
+                <w:webHidden/>
+              </w:rPr>
+              <w:instrText xml:space="preserve"> PAGEREF _Toc193368421 \h </w:instrText>
+            </w:r>
+            <w:r>
+              <w:rPr>
+                <w:noProof/>
+                <w:webHidden/>
+              </w:rPr>
+            </w:r>
+            <w:r>
+              <w:rPr>
                 <w:noProof/>
                 <w:webHidden/>
               </w:rPr>
@@ -2070,15 +2326,13 @@
             </w:r>
             <w:r>
               <w:rPr>
-                <w:rFonts w:ascii="Arial" w:hAnsi="Arial" w:cs="Arial"/>
-                <w:noProof/>
-                <w:webHidden/>
-              </w:rPr>
-              <w:t>15</w:t>
-            </w:r>
-            <w:r>
-              <w:rPr>
-                <w:rFonts w:ascii="Arial" w:hAnsi="Arial" w:cs="Arial"/>
+                <w:noProof/>
+                <w:webHidden/>
+              </w:rPr>
+              <w:t>20</w:t>
+            </w:r>
+            <w:r>
+              <w:rPr>
                 <w:noProof/>
                 <w:webHidden/>
               </w:rPr>
@@ -2093,7 +2347,7 @@
               <w:tab w:val="right" w:leader="underscore" w:pos="9016"/>
             </w:tabs>
             <w:rPr>
-              <w:rFonts w:ascii="Arial" w:eastAsiaTheme="minorEastAsia" w:hAnsi="Arial" w:cs="Arial"/>
+              <w:rFonts w:eastAsiaTheme="minorEastAsia"/>
               <w:smallCaps w:val="0"/>
               <w:noProof/>
               <w:sz w:val="24"/>
@@ -2101,18 +2355,24 @@
               <w:lang w:eastAsia="en-IE"/>
             </w:rPr>
           </w:pPr>
-          <w:hyperlink w:anchor="_Toc193063480" w:history="1">
-            <w:r>
-              <w:rPr>
+          <w:hyperlink w:anchor="_Toc193368422" w:history="1">
+            <w:r>
+              <w:rPr>
+                <w:rStyle w:val="Hyperlink"/>
                 <w:rFonts w:ascii="Arial" w:hAnsi="Arial" w:cs="Arial"/>
                 <w:noProof/>
+              </w:rPr>
+              <w:t>Delete a Land Property</w:t>
+            </w:r>
+            <w:r>
+              <w:rPr>
+                <w:noProof/>
                 <w:webHidden/>
               </w:rPr>
               <w:tab/>
             </w:r>
             <w:r>
               <w:rPr>
-                <w:rFonts w:ascii="Arial" w:hAnsi="Arial" w:cs="Arial"/>
                 <w:noProof/>
                 <w:webHidden/>
               </w:rPr>
@@ -2120,22 +2380,19 @@
             </w:r>
             <w:r>
               <w:rPr>
-                <w:rFonts w:ascii="Arial" w:hAnsi="Arial" w:cs="Arial"/>
-                <w:noProof/>
-                <w:webHidden/>
-              </w:rPr>
-              <w:instrText xml:space="preserve"> PAGEREF _Toc193063480 \h </w:instrText>
-            </w:r>
-            <w:r>
-              <w:rPr>
-                <w:rFonts w:ascii="Arial" w:hAnsi="Arial" w:cs="Arial"/>
-                <w:noProof/>
-                <w:webHidden/>
-              </w:rPr>
-            </w:r>
-            <w:r>
-              <w:rPr>
-                <w:rFonts w:ascii="Arial" w:hAnsi="Arial" w:cs="Arial"/>
+                <w:noProof/>
+                <w:webHidden/>
+              </w:rPr>
+              <w:instrText xml:space="preserve"> PAGEREF _Toc193368422 \h </w:instrText>
+            </w:r>
+            <w:r>
+              <w:rPr>
+                <w:noProof/>
+                <w:webHidden/>
+              </w:rPr>
+            </w:r>
+            <w:r>
+              <w:rPr>
                 <w:noProof/>
                 <w:webHidden/>
               </w:rPr>
@@ -2143,15 +2400,13 @@
             </w:r>
             <w:r>
               <w:rPr>
-                <w:rFonts w:ascii="Arial" w:hAnsi="Arial" w:cs="Arial"/>
-                <w:noProof/>
-                <w:webHidden/>
-              </w:rPr>
-              <w:t>16</w:t>
-            </w:r>
-            <w:r>
-              <w:rPr>
-                <w:rFonts w:ascii="Arial" w:hAnsi="Arial" w:cs="Arial"/>
+                <w:noProof/>
+                <w:webHidden/>
+              </w:rPr>
+              <w:t>23</w:t>
+            </w:r>
+            <w:r>
+              <w:rPr>
                 <w:noProof/>
                 <w:webHidden/>
               </w:rPr>
@@ -2161,33 +2416,30 @@
         </w:p>
         <w:p>
           <w:pPr>
-            <w:pStyle w:val="TOC1"/>
+            <w:pStyle w:val="TOC2"/>
             <w:tabs>
               <w:tab w:val="right" w:leader="underscore" w:pos="9016"/>
             </w:tabs>
             <w:rPr>
-              <w:rFonts w:ascii="Arial" w:eastAsiaTheme="minorEastAsia" w:hAnsi="Arial" w:cs="Arial"/>
-              <w:b w:val="0"/>
-              <w:bCs w:val="0"/>
-              <w:caps w:val="0"/>
+              <w:rFonts w:eastAsiaTheme="minorEastAsia"/>
+              <w:smallCaps w:val="0"/>
               <w:noProof/>
               <w:sz w:val="24"/>
               <w:szCs w:val="24"/>
               <w:lang w:eastAsia="en-IE"/>
             </w:rPr>
           </w:pPr>
-          <w:hyperlink w:anchor="_Toc193063481" w:history="1">
+          <w:hyperlink w:anchor="_Toc193368423" w:history="1">
             <w:r>
               <w:rPr>
                 <w:rStyle w:val="Hyperlink"/>
                 <w:rFonts w:ascii="Arial" w:hAnsi="Arial" w:cs="Arial"/>
                 <w:noProof/>
               </w:rPr>
-              <w:t>Adam Noonan</w:t>
-            </w:r>
-            <w:r>
-              <w:rPr>
-                <w:rFonts w:ascii="Arial" w:hAnsi="Arial" w:cs="Arial"/>
+              <w:t>Amend/View a Land Property</w:t>
+            </w:r>
+            <w:r>
+              <w:rPr>
                 <w:noProof/>
                 <w:webHidden/>
               </w:rPr>
@@ -2195,7 +2447,6 @@
             </w:r>
             <w:r>
               <w:rPr>
-                <w:rFonts w:ascii="Arial" w:hAnsi="Arial" w:cs="Arial"/>
                 <w:noProof/>
                 <w:webHidden/>
               </w:rPr>
@@ -2203,22 +2454,19 @@
             </w:r>
             <w:r>
               <w:rPr>
-                <w:rFonts w:ascii="Arial" w:hAnsi="Arial" w:cs="Arial"/>
-                <w:noProof/>
-                <w:webHidden/>
-              </w:rPr>
-              <w:instrText xml:space="preserve"> PAGEREF _Toc193063481 \h </w:instrText>
-            </w:r>
-            <w:r>
-              <w:rPr>
-                <w:rFonts w:ascii="Arial" w:hAnsi="Arial" w:cs="Arial"/>
-                <w:noProof/>
-                <w:webHidden/>
-              </w:rPr>
-            </w:r>
-            <w:r>
-              <w:rPr>
-                <w:rFonts w:ascii="Arial" w:hAnsi="Arial" w:cs="Arial"/>
+                <w:noProof/>
+                <w:webHidden/>
+              </w:rPr>
+              <w:instrText xml:space="preserve"> PAGEREF _Toc193368423 \h </w:instrText>
+            </w:r>
+            <w:r>
+              <w:rPr>
+                <w:noProof/>
+                <w:webHidden/>
+              </w:rPr>
+            </w:r>
+            <w:r>
+              <w:rPr>
                 <w:noProof/>
                 <w:webHidden/>
               </w:rPr>
@@ -2226,15 +2474,13 @@
             </w:r>
             <w:r>
               <w:rPr>
-                <w:rFonts w:ascii="Arial" w:hAnsi="Arial" w:cs="Arial"/>
-                <w:noProof/>
-                <w:webHidden/>
-              </w:rPr>
-              <w:t>17</w:t>
-            </w:r>
-            <w:r>
-              <w:rPr>
-                <w:rFonts w:ascii="Arial" w:hAnsi="Arial" w:cs="Arial"/>
+                <w:noProof/>
+                <w:webHidden/>
+              </w:rPr>
+              <w:t>26</w:t>
+            </w:r>
+            <w:r>
+              <w:rPr>
                 <w:noProof/>
                 <w:webHidden/>
               </w:rPr>
@@ -2244,33 +2490,30 @@
         </w:p>
         <w:p>
           <w:pPr>
-            <w:pStyle w:val="TOC1"/>
+            <w:pStyle w:val="TOC2"/>
             <w:tabs>
               <w:tab w:val="right" w:leader="underscore" w:pos="9016"/>
             </w:tabs>
             <w:rPr>
-              <w:rFonts w:ascii="Arial" w:eastAsiaTheme="minorEastAsia" w:hAnsi="Arial" w:cs="Arial"/>
-              <w:b w:val="0"/>
-              <w:bCs w:val="0"/>
-              <w:caps w:val="0"/>
+              <w:rFonts w:eastAsiaTheme="minorEastAsia"/>
+              <w:smallCaps w:val="0"/>
               <w:noProof/>
               <w:sz w:val="24"/>
               <w:szCs w:val="24"/>
               <w:lang w:eastAsia="en-IE"/>
             </w:rPr>
           </w:pPr>
-          <w:hyperlink w:anchor="_Toc193063482" w:history="1">
+          <w:hyperlink w:anchor="_Toc193368424" w:history="1">
             <w:r>
               <w:rPr>
                 <w:rStyle w:val="Hyperlink"/>
                 <w:rFonts w:ascii="Arial" w:hAnsi="Arial" w:cs="Arial"/>
                 <w:noProof/>
               </w:rPr>
-              <w:t>Amelia Hamulewicz</w:t>
-            </w:r>
-            <w:r>
-              <w:rPr>
-                <w:rFonts w:ascii="Arial" w:hAnsi="Arial" w:cs="Arial"/>
+              <w:t>Land Property Report</w:t>
+            </w:r>
+            <w:r>
+              <w:rPr>
                 <w:noProof/>
                 <w:webHidden/>
               </w:rPr>
@@ -2278,7 +2521,6 @@
             </w:r>
             <w:r>
               <w:rPr>
-                <w:rFonts w:ascii="Arial" w:hAnsi="Arial" w:cs="Arial"/>
                 <w:noProof/>
                 <w:webHidden/>
               </w:rPr>
@@ -2286,22 +2528,19 @@
             </w:r>
             <w:r>
               <w:rPr>
-                <w:rFonts w:ascii="Arial" w:hAnsi="Arial" w:cs="Arial"/>
-                <w:noProof/>
-                <w:webHidden/>
-              </w:rPr>
-              <w:instrText xml:space="preserve"> PAGEREF _Toc193063482 \h </w:instrText>
-            </w:r>
-            <w:r>
-              <w:rPr>
-                <w:rFonts w:ascii="Arial" w:hAnsi="Arial" w:cs="Arial"/>
-                <w:noProof/>
-                <w:webHidden/>
-              </w:rPr>
-            </w:r>
-            <w:r>
-              <w:rPr>
-                <w:rFonts w:ascii="Arial" w:hAnsi="Arial" w:cs="Arial"/>
+                <w:noProof/>
+                <w:webHidden/>
+              </w:rPr>
+              <w:instrText xml:space="preserve"> PAGEREF _Toc193368424 \h </w:instrText>
+            </w:r>
+            <w:r>
+              <w:rPr>
+                <w:noProof/>
+                <w:webHidden/>
+              </w:rPr>
+            </w:r>
+            <w:r>
+              <w:rPr>
                 <w:noProof/>
                 <w:webHidden/>
               </w:rPr>
@@ -2309,98 +2548,13 @@
             </w:r>
             <w:r>
               <w:rPr>
-                <w:rFonts w:ascii="Arial" w:hAnsi="Arial" w:cs="Arial"/>
-                <w:noProof/>
-                <w:webHidden/>
-              </w:rPr>
-              <w:t>18</w:t>
-            </w:r>
-            <w:r>
-              <w:rPr>
-                <w:rFonts w:ascii="Arial" w:hAnsi="Arial" w:cs="Arial"/>
-                <w:noProof/>
-                <w:webHidden/>
-              </w:rPr>
-              <w:fldChar w:fldCharType="end"/>
-            </w:r>
-          </w:hyperlink>
-        </w:p>
-        <w:p>
-          <w:pPr>
-            <w:pStyle w:val="TOC1"/>
-            <w:tabs>
-              <w:tab w:val="right" w:leader="underscore" w:pos="9016"/>
-            </w:tabs>
-            <w:rPr>
-              <w:rFonts w:ascii="Arial" w:eastAsiaTheme="minorEastAsia" w:hAnsi="Arial" w:cs="Arial"/>
-              <w:b w:val="0"/>
-              <w:bCs w:val="0"/>
-              <w:caps w:val="0"/>
-              <w:noProof/>
-              <w:sz w:val="24"/>
-              <w:szCs w:val="24"/>
-              <w:lang w:eastAsia="en-IE"/>
-            </w:rPr>
-          </w:pPr>
-          <w:hyperlink w:anchor="_Toc193063483" w:history="1">
-            <w:r>
-              <w:rPr>
-                <w:rStyle w:val="Hyperlink"/>
-                <w:rFonts w:ascii="Arial" w:hAnsi="Arial" w:cs="Arial"/>
-                <w:noProof/>
-              </w:rPr>
-              <w:t>Mark Lambert</w:t>
-            </w:r>
-            <w:r>
-              <w:rPr>
-                <w:rFonts w:ascii="Arial" w:hAnsi="Arial" w:cs="Arial"/>
-                <w:noProof/>
-                <w:webHidden/>
-              </w:rPr>
-              <w:tab/>
-            </w:r>
-            <w:r>
-              <w:rPr>
-                <w:rFonts w:ascii="Arial" w:hAnsi="Arial" w:cs="Arial"/>
-                <w:noProof/>
-                <w:webHidden/>
-              </w:rPr>
-              <w:fldChar w:fldCharType="begin"/>
-            </w:r>
-            <w:r>
-              <w:rPr>
-                <w:rFonts w:ascii="Arial" w:hAnsi="Arial" w:cs="Arial"/>
-                <w:noProof/>
-                <w:webHidden/>
-              </w:rPr>
-              <w:instrText xml:space="preserve"> PAGEREF _Toc193063483 \h </w:instrText>
-            </w:r>
-            <w:r>
-              <w:rPr>
-                <w:rFonts w:ascii="Arial" w:hAnsi="Arial" w:cs="Arial"/>
-                <w:noProof/>
-                <w:webHidden/>
-              </w:rPr>
-            </w:r>
-            <w:r>
-              <w:rPr>
-                <w:rFonts w:ascii="Arial" w:hAnsi="Arial" w:cs="Arial"/>
-                <w:noProof/>
-                <w:webHidden/>
-              </w:rPr>
-              <w:fldChar w:fldCharType="separate"/>
-            </w:r>
-            <w:r>
-              <w:rPr>
-                <w:rFonts w:ascii="Arial" w:hAnsi="Arial" w:cs="Arial"/>
-                <w:noProof/>
-                <w:webHidden/>
-              </w:rPr>
-              <w:t>19</w:t>
-            </w:r>
-            <w:r>
-              <w:rPr>
-                <w:rFonts w:ascii="Arial" w:hAnsi="Arial" w:cs="Arial"/>
+                <w:noProof/>
+                <w:webHidden/>
+              </w:rPr>
+              <w:t>29</w:t>
+            </w:r>
+            <w:r>
+              <w:rPr>
                 <w:noProof/>
                 <w:webHidden/>
               </w:rPr>
@@ -2446,7 +2600,7 @@
           <w:rFonts w:ascii="Arial" w:hAnsi="Arial" w:cs="Arial"/>
         </w:rPr>
       </w:pPr>
-      <w:bookmarkStart w:id="0" w:name="_Toc193063464"/>
+      <w:bookmarkStart w:id="0" w:name="_Toc193368401"/>
       <w:r>
         <w:rPr>
           <w:rFonts w:ascii="Arial" w:hAnsi="Arial" w:cs="Arial"/>
@@ -2463,7 +2617,7 @@
           <w:rFonts w:ascii="Arial" w:hAnsi="Arial" w:cs="Arial"/>
         </w:rPr>
       </w:pPr>
-      <w:bookmarkStart w:id="1" w:name="_Toc193063465"/>
+      <w:bookmarkStart w:id="1" w:name="_Toc193368402"/>
       <w:r>
         <w:rPr>
           <w:rFonts w:ascii="Arial" w:hAnsi="Arial" w:cs="Arial"/>
@@ -2883,7 +3037,7 @@
           <w:rFonts w:ascii="Arial" w:hAnsi="Arial" w:cs="Arial"/>
         </w:rPr>
       </w:pPr>
-      <w:bookmarkStart w:id="2" w:name="_Toc193063466"/>
+      <w:bookmarkStart w:id="2" w:name="_Toc193368403"/>
       <w:r>
         <w:rPr>
           <w:rFonts w:ascii="Arial" w:hAnsi="Arial" w:cs="Arial"/>
@@ -2996,19 +3150,7 @@
         <w:rPr>
           <w:rFonts w:ascii="Arial" w:hAnsi="Arial" w:cs="Arial"/>
         </w:rPr>
-        <w:t>is</w:t>
-      </w:r>
-      <w:r>
-        <w:rPr>
-          <w:rFonts w:ascii="Arial" w:hAnsi="Arial" w:cs="Arial"/>
-        </w:rPr>
-        <w:t xml:space="preserve"> centre aligned</w:t>
-      </w:r>
-      <w:r>
-        <w:rPr>
-          <w:rFonts w:ascii="Arial" w:hAnsi="Arial" w:cs="Arial"/>
-        </w:rPr>
-        <w:t xml:space="preserve">. </w:t>
+        <w:t xml:space="preserve">is centre aligned. </w:t>
       </w:r>
       <w:r>
         <w:rPr>
@@ -3264,7 +3406,7 @@
           <w:rFonts w:ascii="Arial" w:hAnsi="Arial" w:cs="Arial"/>
         </w:rPr>
       </w:pPr>
-      <w:bookmarkStart w:id="3" w:name="_Toc193063467"/>
+      <w:bookmarkStart w:id="3" w:name="_Toc193368404"/>
       <w:r>
         <w:rPr>
           <w:rFonts w:ascii="Arial" w:hAnsi="Arial" w:cs="Arial"/>
@@ -3363,19 +3505,7 @@
         <w:rPr>
           <w:rFonts w:ascii="Arial" w:hAnsi="Arial" w:cs="Arial"/>
         </w:rPr>
-        <w:t>is</w:t>
-      </w:r>
-      <w:r>
-        <w:rPr>
-          <w:rFonts w:ascii="Arial" w:hAnsi="Arial" w:cs="Arial"/>
-        </w:rPr>
-        <w:t xml:space="preserve"> centre aligned</w:t>
-      </w:r>
-      <w:r>
-        <w:rPr>
-          <w:rFonts w:ascii="Arial" w:hAnsi="Arial" w:cs="Arial"/>
-        </w:rPr>
-        <w:t xml:space="preserve">. </w:t>
+        <w:t xml:space="preserve">is centre aligned. </w:t>
       </w:r>
       <w:r>
         <w:rPr>
@@ -3651,7 +3781,7 @@
           <w:rFonts w:ascii="Arial" w:hAnsi="Arial" w:cs="Arial"/>
         </w:rPr>
       </w:pPr>
-      <w:bookmarkStart w:id="4" w:name="_Toc193063468"/>
+      <w:bookmarkStart w:id="4" w:name="_Toc193368405"/>
       <w:r>
         <w:rPr>
           <w:rFonts w:ascii="Arial" w:hAnsi="Arial" w:cs="Arial"/>
@@ -3736,13 +3866,7 @@
         <w:rPr>
           <w:rFonts w:ascii="Arial" w:hAnsi="Arial" w:cs="Arial"/>
         </w:rPr>
-        <w:t>is</w:t>
-      </w:r>
-      <w:r>
-        <w:rPr>
-          <w:rFonts w:ascii="Arial" w:hAnsi="Arial" w:cs="Arial"/>
-        </w:rPr>
-        <w:t xml:space="preserve"> centre aligned</w:t>
+        <w:t>is centre aligned</w:t>
       </w:r>
       <w:r>
         <w:rPr>
@@ -3956,7 +4080,7 @@
           <w:rFonts w:ascii="Arial" w:hAnsi="Arial" w:cs="Arial"/>
         </w:rPr>
       </w:pPr>
-      <w:bookmarkStart w:id="5" w:name="_Toc193063469"/>
+      <w:bookmarkStart w:id="5" w:name="_Toc193368406"/>
       <w:r>
         <w:rPr>
           <w:rFonts w:ascii="Arial" w:hAnsi="Arial" w:cs="Arial"/>
@@ -4266,7 +4390,7 @@
           <w:rFonts w:ascii="Arial" w:hAnsi="Arial" w:cs="Arial"/>
         </w:rPr>
       </w:pPr>
-      <w:bookmarkStart w:id="6" w:name="_Toc193063470"/>
+      <w:bookmarkStart w:id="6" w:name="_Toc193368407"/>
       <w:r>
         <w:rPr>
           <w:rFonts w:ascii="Arial" w:hAnsi="Arial" w:cs="Arial"/>
@@ -4301,7 +4425,7 @@
           <w:noProof/>
         </w:rPr>
         <w:drawing>
-          <wp:anchor distT="0" distB="0" distL="0" distR="0" simplePos="0" relativeHeight="251623936" behindDoc="0" locked="0" layoutInCell="0" allowOverlap="1" wp14:anchorId="413645B8" wp14:editId="5A1D707E">
+          <wp:anchor distT="0" distB="0" distL="0" distR="0" simplePos="0" relativeHeight="251623424" behindDoc="0" locked="0" layoutInCell="0" allowOverlap="1" wp14:anchorId="413645B8" wp14:editId="5A1D707E">
             <wp:simplePos x="0" y="0"/>
             <wp:positionH relativeFrom="column">
               <wp:posOffset>-914400</wp:posOffset>
@@ -4362,7 +4486,7 @@
           <w:rFonts w:ascii="Arial" w:hAnsi="Arial" w:cs="Arial"/>
         </w:rPr>
       </w:pPr>
-      <w:bookmarkStart w:id="7" w:name="_Toc193063471"/>
+      <w:bookmarkStart w:id="7" w:name="_Toc193368408"/>
       <w:r>
         <w:rPr>
           <w:rFonts w:ascii="Arial" w:hAnsi="Arial" w:cs="Arial"/>
@@ -4379,7 +4503,7 @@
           <w:rFonts w:ascii="Arial" w:hAnsi="Arial" w:cs="Arial"/>
         </w:rPr>
       </w:pPr>
-      <w:bookmarkStart w:id="8" w:name="_Toc193063472"/>
+      <w:bookmarkStart w:id="8" w:name="_Toc193368409"/>
       <w:r>
         <w:rPr>
           <w:rFonts w:ascii="Arial" w:hAnsi="Arial" w:cs="Arial"/>
@@ -4401,7 +4525,7 @@
           <w:noProof/>
         </w:rPr>
         <w:drawing>
-          <wp:anchor distT="0" distB="0" distL="0" distR="0" simplePos="0" relativeHeight="251624960" behindDoc="0" locked="0" layoutInCell="0" allowOverlap="1" wp14:anchorId="36718B02" wp14:editId="3CEEA185">
+          <wp:anchor distT="0" distB="0" distL="0" distR="0" simplePos="0" relativeHeight="251626496" behindDoc="0" locked="0" layoutInCell="0" allowOverlap="1" wp14:anchorId="36718B02" wp14:editId="3CEEA185">
             <wp:simplePos x="0" y="0"/>
             <wp:positionH relativeFrom="column">
               <wp:posOffset>-914400</wp:posOffset>
@@ -4452,7 +4576,7 @@
           <w:noProof/>
         </w:rPr>
         <w:drawing>
-          <wp:anchor distT="0" distB="0" distL="0" distR="0" simplePos="0" relativeHeight="251625984" behindDoc="0" locked="0" layoutInCell="0" allowOverlap="1" wp14:anchorId="29B74455" wp14:editId="76C5429F">
+          <wp:anchor distT="0" distB="0" distL="0" distR="0" simplePos="0" relativeHeight="251629568" behindDoc="0" locked="0" layoutInCell="0" allowOverlap="1" wp14:anchorId="29B74455" wp14:editId="76C5429F">
             <wp:simplePos x="0" y="0"/>
             <wp:positionH relativeFrom="column">
               <wp:posOffset>-914400</wp:posOffset>
@@ -4585,7 +4709,7 @@
           <w:rFonts w:ascii="Arial" w:hAnsi="Arial" w:cs="Arial"/>
         </w:rPr>
       </w:pPr>
-      <w:bookmarkStart w:id="9" w:name="_Toc193063473"/>
+      <w:bookmarkStart w:id="9" w:name="_Toc193368410"/>
       <w:r>
         <w:rPr>
           <w:rFonts w:ascii="Arial" w:hAnsi="Arial" w:cs="Arial"/>
@@ -4607,7 +4731,7 @@
           <w:noProof/>
         </w:rPr>
         <w:drawing>
-          <wp:anchor distT="0" distB="0" distL="0" distR="0" simplePos="0" relativeHeight="251631104" behindDoc="0" locked="0" layoutInCell="0" allowOverlap="1" wp14:anchorId="0899D47D" wp14:editId="206A028A">
+          <wp:anchor distT="0" distB="0" distL="0" distR="0" simplePos="0" relativeHeight="251632640" behindDoc="0" locked="0" layoutInCell="0" allowOverlap="1" wp14:anchorId="0899D47D" wp14:editId="206A028A">
             <wp:simplePos x="0" y="0"/>
             <wp:positionH relativeFrom="column">
               <wp:posOffset>-852407</wp:posOffset>
@@ -4671,27 +4795,13 @@
           <w:b/>
           <w:bCs/>
         </w:rPr>
-        <w:t>Client Table</w:t>
-      </w:r>
-      <w:r>
-        <w:rPr>
-          <w:rFonts w:ascii="Arial" w:hAnsi="Arial" w:cs="Arial"/>
-          <w:b/>
-          <w:bCs/>
-        </w:rPr>
-        <w:t xml:space="preserve"> - </w:t>
-      </w:r>
-      <w:r>
-        <w:rPr>
-          <w:rFonts w:ascii="Arial" w:hAnsi="Arial" w:cs="Arial"/>
-        </w:rPr>
-        <w:t>Structure</w:t>
-      </w:r>
-      <w:r>
-        <w:rPr>
-          <w:rFonts w:ascii="Arial" w:hAnsi="Arial" w:cs="Arial"/>
-        </w:rPr>
-        <w:t xml:space="preserve"> </w:t>
+        <w:t xml:space="preserve">Client Table - </w:t>
+      </w:r>
+      <w:r>
+        <w:rPr>
+          <w:rFonts w:ascii="Arial" w:hAnsi="Arial" w:cs="Arial"/>
+        </w:rPr>
+        <w:t xml:space="preserve">Structure </w:t>
       </w:r>
     </w:p>
     <w:p>
@@ -4722,7 +4832,7 @@
           <w:noProof/>
         </w:rPr>
         <w:drawing>
-          <wp:anchor distT="0" distB="0" distL="0" distR="0" simplePos="0" relativeHeight="251636224" behindDoc="0" locked="0" layoutInCell="0" allowOverlap="1" wp14:anchorId="1BE35B0A" wp14:editId="66C0D3D2">
+          <wp:anchor distT="0" distB="0" distL="0" distR="0" simplePos="0" relativeHeight="251635712" behindDoc="0" locked="0" layoutInCell="0" allowOverlap="1" wp14:anchorId="1BE35B0A" wp14:editId="66C0D3D2">
             <wp:simplePos x="0" y="0"/>
             <wp:positionH relativeFrom="column">
               <wp:posOffset>-913765</wp:posOffset>
@@ -4795,7 +4905,7 @@
           <w:rFonts w:ascii="Arial" w:hAnsi="Arial" w:cs="Arial"/>
         </w:rPr>
       </w:pPr>
-      <w:bookmarkStart w:id="10" w:name="_Toc193063474"/>
+      <w:bookmarkStart w:id="10" w:name="_Toc193368411"/>
       <w:r>
         <w:rPr>
           <w:rFonts w:ascii="Arial" w:hAnsi="Arial" w:cs="Arial"/>
@@ -4817,7 +4927,7 @@
           <w:noProof/>
         </w:rPr>
         <w:drawing>
-          <wp:anchor distT="0" distB="0" distL="0" distR="0" simplePos="0" relativeHeight="251641344" behindDoc="0" locked="0" layoutInCell="0" allowOverlap="1" wp14:anchorId="3165A7DC" wp14:editId="044683C3">
+          <wp:anchor distT="0" distB="0" distL="0" distR="0" simplePos="0" relativeHeight="251638784" behindDoc="0" locked="0" layoutInCell="0" allowOverlap="1" wp14:anchorId="3165A7DC" wp14:editId="044683C3">
             <wp:simplePos x="0" y="0"/>
             <wp:positionH relativeFrom="column">
               <wp:posOffset>-914400</wp:posOffset>
@@ -4868,7 +4978,7 @@
           <w:noProof/>
         </w:rPr>
         <w:drawing>
-          <wp:anchor distT="0" distB="0" distL="0" distR="0" simplePos="0" relativeHeight="251646464" behindDoc="0" locked="0" layoutInCell="0" allowOverlap="1" wp14:anchorId="345DA89E" wp14:editId="4DA02718">
+          <wp:anchor distT="0" distB="0" distL="0" distR="0" simplePos="0" relativeHeight="251641856" behindDoc="0" locked="0" layoutInCell="0" allowOverlap="1" wp14:anchorId="345DA89E" wp14:editId="4DA02718">
             <wp:simplePos x="0" y="0"/>
             <wp:positionH relativeFrom="column">
               <wp:posOffset>-914400</wp:posOffset>
@@ -4956,27 +5066,13 @@
           <w:b/>
           <w:bCs/>
         </w:rPr>
-        <w:t>Office</w:t>
-      </w:r>
-      <w:r>
-        <w:rPr>
-          <w:rFonts w:ascii="Arial" w:hAnsi="Arial" w:cs="Arial"/>
-          <w:b/>
-          <w:bCs/>
-        </w:rPr>
-        <w:t xml:space="preserve"> Table - </w:t>
-      </w:r>
-      <w:r>
-        <w:rPr>
-          <w:rFonts w:ascii="Arial" w:hAnsi="Arial" w:cs="Arial"/>
-        </w:rPr>
-        <w:t>Structure</w:t>
-      </w:r>
-      <w:r>
-        <w:rPr>
-          <w:rFonts w:ascii="Arial" w:hAnsi="Arial" w:cs="Arial"/>
-        </w:rPr>
-        <w:t xml:space="preserve"> </w:t>
+        <w:t xml:space="preserve">Office Table - </w:t>
+      </w:r>
+      <w:r>
+        <w:rPr>
+          <w:rFonts w:ascii="Arial" w:hAnsi="Arial" w:cs="Arial"/>
+        </w:rPr>
+        <w:t xml:space="preserve">Structure </w:t>
       </w:r>
     </w:p>
     <w:p>
@@ -5034,7 +5130,7 @@
           <w:rFonts w:ascii="Arial" w:hAnsi="Arial" w:cs="Arial"/>
         </w:rPr>
       </w:pPr>
-      <w:bookmarkStart w:id="11" w:name="_Toc193063475"/>
+      <w:bookmarkStart w:id="11" w:name="_Toc193368412"/>
       <w:r>
         <w:rPr>
           <w:rFonts w:ascii="Arial" w:hAnsi="Arial" w:cs="Arial"/>
@@ -5097,7 +5193,7 @@
           <w:szCs w:val="40"/>
         </w:rPr>
         <w:drawing>
-          <wp:anchor distT="0" distB="0" distL="0" distR="0" simplePos="0" relativeHeight="251651584" behindDoc="0" locked="0" layoutInCell="0" allowOverlap="1" wp14:anchorId="7E1E2705" wp14:editId="78794D82">
+          <wp:anchor distT="0" distB="0" distL="0" distR="0" simplePos="0" relativeHeight="251644928" behindDoc="0" locked="0" layoutInCell="0" allowOverlap="1" wp14:anchorId="7E1E2705" wp14:editId="78794D82">
             <wp:simplePos x="0" y="0"/>
             <wp:positionH relativeFrom="column">
               <wp:posOffset>-961390</wp:posOffset>
@@ -5148,15 +5244,7 @@
           <w:b/>
           <w:bCs/>
         </w:rPr>
-        <w:t>Property</w:t>
-      </w:r>
-      <w:r>
-        <w:rPr>
-          <w:rFonts w:ascii="Arial" w:hAnsi="Arial" w:cs="Arial"/>
-          <w:b/>
-          <w:bCs/>
-        </w:rPr>
-        <w:t xml:space="preserve"> Table - </w:t>
+        <w:t xml:space="preserve">Property Table - </w:t>
       </w:r>
       <w:r>
         <w:rPr>
@@ -5195,7 +5283,7 @@
           <w:szCs w:val="40"/>
         </w:rPr>
         <w:drawing>
-          <wp:anchor distT="0" distB="0" distL="0" distR="0" simplePos="0" relativeHeight="251657728" behindDoc="0" locked="0" layoutInCell="0" allowOverlap="1" wp14:anchorId="580D12B4" wp14:editId="7B2233BC">
+          <wp:anchor distT="0" distB="0" distL="0" distR="0" simplePos="0" relativeHeight="251648000" behindDoc="0" locked="0" layoutInCell="0" allowOverlap="1" wp14:anchorId="580D12B4" wp14:editId="7B2233BC">
             <wp:simplePos x="0" y="0"/>
             <wp:positionH relativeFrom="column">
               <wp:posOffset>-927735</wp:posOffset>
@@ -5279,7 +5367,7 @@
           <w:rFonts w:ascii="Arial" w:hAnsi="Arial" w:cs="Arial"/>
         </w:rPr>
       </w:pPr>
-      <w:bookmarkStart w:id="12" w:name="_Toc193063476"/>
+      <w:bookmarkStart w:id="12" w:name="_Toc193368413"/>
       <w:r>
         <w:rPr>
           <w:rFonts w:ascii="Arial" w:hAnsi="Arial" w:cs="Arial"/>
@@ -5314,7 +5402,7 @@
           <w:noProof/>
         </w:rPr>
         <w:drawing>
-          <wp:anchor distT="0" distB="0" distL="0" distR="0" simplePos="0" relativeHeight="251659776" behindDoc="0" locked="0" layoutInCell="0" allowOverlap="1" wp14:anchorId="1B776F10" wp14:editId="4FEC6791">
+          <wp:anchor distT="0" distB="0" distL="0" distR="0" simplePos="0" relativeHeight="251651072" behindDoc="0" locked="0" layoutInCell="0" allowOverlap="1" wp14:anchorId="1B776F10" wp14:editId="4FEC6791">
             <wp:simplePos x="0" y="0"/>
             <wp:positionH relativeFrom="column">
               <wp:posOffset>-899795</wp:posOffset>
@@ -5365,7 +5453,7 @@
           <w:noProof/>
         </w:rPr>
         <w:drawing>
-          <wp:anchor distT="0" distB="0" distL="0" distR="0" simplePos="0" relativeHeight="251661824" behindDoc="0" locked="0" layoutInCell="0" allowOverlap="1" wp14:anchorId="3B4E0CB4" wp14:editId="3C4A25DD">
+          <wp:anchor distT="0" distB="0" distL="0" distR="0" simplePos="0" relativeHeight="251654144" behindDoc="0" locked="0" layoutInCell="0" allowOverlap="1" wp14:anchorId="3B4E0CB4" wp14:editId="3C4A25DD">
             <wp:simplePos x="0" y="0"/>
             <wp:positionH relativeFrom="column">
               <wp:posOffset>-914400</wp:posOffset>
@@ -5416,15 +5504,7 @@
           <w:b/>
           <w:bCs/>
         </w:rPr>
-        <w:t>Land</w:t>
-      </w:r>
-      <w:r>
-        <w:rPr>
-          <w:rFonts w:ascii="Arial" w:hAnsi="Arial" w:cs="Arial"/>
-          <w:b/>
-          <w:bCs/>
-        </w:rPr>
-        <w:t xml:space="preserve"> Table - </w:t>
+        <w:t xml:space="preserve">Land Table - </w:t>
       </w:r>
       <w:r>
         <w:rPr>
@@ -5466,15 +5546,7 @@
           <w:b/>
           <w:bCs/>
         </w:rPr>
-        <w:t>L</w:t>
-      </w:r>
-      <w:r>
-        <w:rPr>
-          <w:rFonts w:ascii="Arial" w:hAnsi="Arial" w:cs="Arial"/>
-          <w:b/>
-          <w:bCs/>
-        </w:rPr>
-        <w:t xml:space="preserve">and Table - </w:t>
+        <w:t xml:space="preserve">Land Table - </w:t>
       </w:r>
       <w:r>
         <w:rPr>
@@ -5503,7 +5575,7 @@
           <w:rFonts w:ascii="Arial" w:hAnsi="Arial" w:cs="Arial"/>
         </w:rPr>
       </w:pPr>
-      <w:bookmarkStart w:id="13" w:name="_Toc193063477"/>
+      <w:bookmarkStart w:id="13" w:name="_Toc193368414"/>
       <w:r>
         <w:rPr>
           <w:rFonts w:ascii="Arial" w:hAnsi="Arial" w:cs="Arial"/>
@@ -5511,6 +5583,7 @@
         <w:lastRenderedPageBreak/>
         <w:t>Staff Table</w:t>
       </w:r>
+      <w:bookmarkEnd w:id="13"/>
     </w:p>
     <w:p>
       <w:pPr>
@@ -5545,15 +5618,7 @@
           <w:b/>
           <w:bCs/>
         </w:rPr>
-        <w:t xml:space="preserve">Staff </w:t>
-      </w:r>
-      <w:r>
-        <w:rPr>
-          <w:rFonts w:ascii="Arial" w:hAnsi="Arial" w:cs="Arial"/>
-          <w:b/>
-          <w:bCs/>
-        </w:rPr>
-        <w:t xml:space="preserve">Table - </w:t>
+        <w:t xml:space="preserve">Staff Table - </w:t>
       </w:r>
       <w:r>
         <w:rPr>
@@ -5575,7 +5640,7 @@
           <w:noProof/>
         </w:rPr>
         <w:drawing>
-          <wp:anchor distT="0" distB="0" distL="114300" distR="114300" simplePos="0" relativeHeight="251668992" behindDoc="1" locked="0" layoutInCell="1" allowOverlap="1" wp14:anchorId="34A7DAB6" wp14:editId="354A361F">
+          <wp:anchor distT="0" distB="0" distL="114300" distR="114300" simplePos="0" relativeHeight="251666432" behindDoc="1" locked="0" layoutInCell="1" allowOverlap="1" wp14:anchorId="34A7DAB6" wp14:editId="354A361F">
             <wp:simplePos x="0" y="0"/>
             <wp:positionH relativeFrom="column">
               <wp:posOffset>-903605</wp:posOffset>
@@ -5721,7 +5786,7 @@
           <w:noProof/>
         </w:rPr>
         <w:drawing>
-          <wp:anchor distT="0" distB="0" distL="114300" distR="114300" simplePos="0" relativeHeight="251679232" behindDoc="0" locked="0" layoutInCell="1" allowOverlap="1" wp14:anchorId="3695E275" wp14:editId="2CD5C856">
+          <wp:anchor distT="0" distB="0" distL="114300" distR="114300" simplePos="0" relativeHeight="251675648" behindDoc="0" locked="0" layoutInCell="1" allowOverlap="1" wp14:anchorId="3695E275" wp14:editId="2CD5C856">
             <wp:simplePos x="0" y="0"/>
             <wp:positionH relativeFrom="column">
               <wp:posOffset>-984143</wp:posOffset>
@@ -5782,7 +5847,6 @@
         </w:rPr>
         <w:br w:type="page"/>
       </w:r>
-      <w:bookmarkEnd w:id="13"/>
     </w:p>
     <w:p>
       <w:pPr>
@@ -5791,6 +5855,7 @@
           <w:rFonts w:ascii="Arial" w:hAnsi="Arial" w:cs="Arial"/>
         </w:rPr>
       </w:pPr>
+      <w:bookmarkStart w:id="14" w:name="_Toc193368415"/>
       <w:r>
         <w:rPr>
           <w:rFonts w:ascii="Arial" w:hAnsi="Arial" w:cs="Arial"/>
@@ -5798,28 +5863,21 @@
         <w:lastRenderedPageBreak/>
         <w:t>Group Work</w:t>
       </w:r>
-    </w:p>
-    <w:p>
-      <w:pPr>
-        <w:rPr>
-          <w:rFonts w:ascii="Arial" w:hAnsi="Arial" w:cs="Arial"/>
-        </w:rPr>
-      </w:pPr>
-      <w:r>
-        <w:rPr>
-          <w:rFonts w:ascii="Arial" w:hAnsi="Arial" w:cs="Arial"/>
-          <w:b/>
-          <w:bCs/>
-        </w:rPr>
-        <w:t>Menu HTML</w:t>
-      </w:r>
-      <w:r>
-        <w:rPr>
-          <w:rFonts w:ascii="Arial" w:hAnsi="Arial" w:cs="Arial"/>
-          <w:b/>
-          <w:bCs/>
-        </w:rPr>
-        <w:t xml:space="preserve"> </w:t>
+      <w:bookmarkEnd w:id="14"/>
+    </w:p>
+    <w:p>
+      <w:pPr>
+        <w:rPr>
+          <w:rFonts w:ascii="Arial" w:hAnsi="Arial" w:cs="Arial"/>
+        </w:rPr>
+      </w:pPr>
+      <w:r>
+        <w:rPr>
+          <w:rFonts w:ascii="Arial" w:hAnsi="Arial" w:cs="Arial"/>
+          <w:b/>
+          <w:bCs/>
+        </w:rPr>
+        <w:t xml:space="preserve">Menu HTML </w:t>
       </w:r>
     </w:p>
     <w:p>
@@ -5840,7 +5898,7 @@
           <w:szCs w:val="32"/>
         </w:rPr>
         <w:drawing>
-          <wp:anchor distT="0" distB="0" distL="0" distR="0" simplePos="0" relativeHeight="251662848" behindDoc="0" locked="0" layoutInCell="0" allowOverlap="1" wp14:anchorId="039B6C46" wp14:editId="7C957CDD">
+          <wp:anchor distT="0" distB="0" distL="0" distR="0" simplePos="0" relativeHeight="251657216" behindDoc="0" locked="0" layoutInCell="0" allowOverlap="1" wp14:anchorId="039B6C46" wp14:editId="7C957CDD">
             <wp:simplePos x="0" y="0"/>
             <wp:positionH relativeFrom="column">
               <wp:align>center</wp:align>
@@ -5923,7 +5981,7 @@
           <w:szCs w:val="32"/>
         </w:rPr>
         <w:drawing>
-          <wp:anchor distT="0" distB="0" distL="0" distR="0" simplePos="0" relativeHeight="251663872" behindDoc="0" locked="0" layoutInCell="0" allowOverlap="1" wp14:anchorId="0DE41669" wp14:editId="023C71D2">
+          <wp:anchor distT="0" distB="0" distL="0" distR="0" simplePos="0" relativeHeight="251660288" behindDoc="0" locked="0" layoutInCell="0" allowOverlap="1" wp14:anchorId="0DE41669" wp14:editId="023C71D2">
             <wp:simplePos x="0" y="0"/>
             <wp:positionH relativeFrom="column">
               <wp:align>center</wp:align>
@@ -5999,14 +6057,14 @@
           <w:rFonts w:ascii="Arial" w:hAnsi="Arial" w:cs="Arial"/>
         </w:rPr>
       </w:pPr>
-      <w:bookmarkStart w:id="14" w:name="_Toc193063480"/>
+      <w:bookmarkStart w:id="15" w:name="_Toc193368416"/>
       <w:r>
         <w:rPr>
           <w:rFonts w:ascii="Arial" w:hAnsi="Arial" w:cs="Arial"/>
           <w:noProof/>
         </w:rPr>
         <w:drawing>
-          <wp:anchor distT="0" distB="0" distL="0" distR="0" simplePos="0" relativeHeight="251666944" behindDoc="0" locked="0" layoutInCell="0" allowOverlap="1" wp14:anchorId="63E73730" wp14:editId="383D2B98">
+          <wp:anchor distT="0" distB="0" distL="0" distR="0" simplePos="0" relativeHeight="251663360" behindDoc="0" locked="0" layoutInCell="0" allowOverlap="1" wp14:anchorId="63E73730" wp14:editId="383D2B98">
             <wp:simplePos x="0" y="0"/>
             <wp:positionH relativeFrom="column">
               <wp:align>center</wp:align>
@@ -6051,7 +6109,7 @@
           </wp:anchor>
         </w:drawing>
       </w:r>
-      <w:bookmarkEnd w:id="14"/>
+      <w:bookmarkEnd w:id="15"/>
       <w:r>
         <w:rPr>
           <w:rFonts w:ascii="Arial" w:hAnsi="Arial" w:cs="Arial"/>
@@ -6066,7 +6124,7 @@
           <w:rFonts w:ascii="Arial" w:hAnsi="Arial" w:cs="Arial"/>
         </w:rPr>
       </w:pPr>
-      <w:bookmarkStart w:id="15" w:name="_Toc193063481"/>
+      <w:bookmarkStart w:id="16" w:name="_Toc193368417"/>
       <w:r>
         <w:rPr>
           <w:rFonts w:ascii="Arial" w:hAnsi="Arial" w:cs="Arial"/>
@@ -6074,7 +6132,7 @@
         <w:lastRenderedPageBreak/>
         <w:t>Adam Noonan</w:t>
       </w:r>
-      <w:bookmarkEnd w:id="15"/>
+      <w:bookmarkEnd w:id="16"/>
       <w:r>
         <w:rPr>
           <w:rFonts w:ascii="Arial" w:hAnsi="Arial" w:cs="Arial"/>
@@ -6089,7 +6147,7 @@
           <w:rFonts w:ascii="Arial" w:hAnsi="Arial" w:cs="Arial"/>
         </w:rPr>
       </w:pPr>
-      <w:bookmarkStart w:id="16" w:name="_Toc193063482"/>
+      <w:bookmarkStart w:id="17" w:name="_Toc193368418"/>
       <w:r>
         <w:rPr>
           <w:rFonts w:ascii="Arial" w:hAnsi="Arial" w:cs="Arial"/>
@@ -6104,7 +6162,7 @@
         </w:rPr>
         <w:t>Hamulewicz</w:t>
       </w:r>
-      <w:bookmarkEnd w:id="16"/>
+      <w:bookmarkEnd w:id="17"/>
       <w:proofErr w:type="spellEnd"/>
     </w:p>
     <w:p>
@@ -6114,16 +6172,19 @@
           <w:rFonts w:ascii="Arial" w:hAnsi="Arial" w:cs="Arial"/>
         </w:rPr>
       </w:pPr>
+      <w:bookmarkStart w:id="18" w:name="_Toc193368419"/>
       <w:r>
         <w:rPr>
           <w:rFonts w:ascii="Arial" w:hAnsi="Arial" w:cs="Arial"/>
         </w:rPr>
         <w:t>ER Diagram</w:t>
       </w:r>
-    </w:p>
-    <w:p>
-      <w:pPr>
-        <w:rPr>
+      <w:bookmarkEnd w:id="18"/>
+    </w:p>
+    <w:p>
+      <w:pPr>
+        <w:rPr>
+          <w:rFonts w:ascii="Arial" w:hAnsi="Arial" w:cs="Arial"/>
           <w:b/>
           <w:bCs/>
         </w:rPr>
@@ -6134,7 +6195,7 @@
           <w:noProof/>
         </w:rPr>
         <w:drawing>
-          <wp:anchor distT="0" distB="0" distL="114300" distR="114300" simplePos="0" relativeHeight="251672064" behindDoc="1" locked="0" layoutInCell="1" allowOverlap="1" wp14:anchorId="3E48E97A" wp14:editId="7BEE5C72">
+          <wp:anchor distT="0" distB="0" distL="114300" distR="114300" simplePos="0" relativeHeight="251669504" behindDoc="1" locked="0" layoutInCell="1" allowOverlap="1" wp14:anchorId="3E48E97A" wp14:editId="7BEE5C72">
             <wp:simplePos x="0" y="0"/>
             <wp:positionH relativeFrom="column">
               <wp:posOffset>-720725</wp:posOffset>
@@ -6199,6 +6260,7 @@
       </w:r>
       <w:r>
         <w:rPr>
+          <w:rFonts w:ascii="Arial" w:hAnsi="Arial" w:cs="Arial"/>
           <w:b/>
           <w:bCs/>
         </w:rPr>
@@ -6216,14 +6278,13 @@
           <w:szCs w:val="40"/>
         </w:rPr>
       </w:pPr>
-      <w:bookmarkStart w:id="17" w:name="_Toc193063483"/>
       <w:r>
         <w:rPr>
           <w:rFonts w:ascii="Arial" w:hAnsi="Arial" w:cs="Arial"/>
           <w:noProof/>
         </w:rPr>
         <w:drawing>
-          <wp:anchor distT="0" distB="0" distL="114300" distR="114300" simplePos="0" relativeHeight="251676160" behindDoc="1" locked="0" layoutInCell="1" allowOverlap="1" wp14:anchorId="252B99AF" wp14:editId="4E66D90C">
+          <wp:anchor distT="0" distB="0" distL="114300" distR="114300" simplePos="0" relativeHeight="251672576" behindDoc="1" locked="0" layoutInCell="1" allowOverlap="1" wp14:anchorId="252B99AF" wp14:editId="4E66D90C">
             <wp:simplePos x="0" y="0"/>
             <wp:positionH relativeFrom="column">
               <wp:posOffset>-619760</wp:posOffset>
@@ -6308,6 +6369,7 @@
           <w:rFonts w:ascii="Arial" w:hAnsi="Arial" w:cs="Arial"/>
         </w:rPr>
       </w:pPr>
+      <w:bookmarkStart w:id="19" w:name="_Toc193368420"/>
       <w:r>
         <w:rPr>
           <w:rFonts w:ascii="Arial" w:hAnsi="Arial" w:cs="Arial"/>
@@ -6315,20 +6377,43 @@
         <w:lastRenderedPageBreak/>
         <w:t>Mark Lambert</w:t>
       </w:r>
-      <w:bookmarkEnd w:id="17"/>
+      <w:bookmarkEnd w:id="19"/>
     </w:p>
     <w:p>
       <w:pPr>
         <w:pStyle w:val="Heading2"/>
-      </w:pPr>
-      <w:r>
-        <w:t xml:space="preserve">Add a New Land Property </w:t>
-      </w:r>
-    </w:p>
-    <w:p>
-      <w:r>
+        <w:rPr>
+          <w:rFonts w:ascii="Arial" w:hAnsi="Arial" w:cs="Arial"/>
+        </w:rPr>
+      </w:pPr>
+      <w:bookmarkStart w:id="20" w:name="_Toc193368421"/>
+      <w:r>
+        <w:rPr>
+          <w:rFonts w:ascii="Arial" w:hAnsi="Arial" w:cs="Arial"/>
+        </w:rPr>
+        <w:t>Add a New Land Property</w:t>
+      </w:r>
+      <w:bookmarkEnd w:id="20"/>
+      <w:r>
+        <w:rPr>
+          <w:rFonts w:ascii="Arial" w:hAnsi="Arial" w:cs="Arial"/>
+        </w:rPr>
+        <w:t xml:space="preserve"> </w:t>
+      </w:r>
+    </w:p>
+    <w:p>
+      <w:pPr>
+        <w:rPr>
+          <w:rFonts w:ascii="Arial" w:hAnsi="Arial" w:cs="Arial"/>
+        </w:rPr>
+      </w:pPr>
+      <w:r>
+        <w:rPr>
+          <w:rFonts w:ascii="Arial" w:hAnsi="Arial" w:cs="Arial"/>
+          <w:noProof/>
+        </w:rPr>
         <w:drawing>
-          <wp:anchor distT="0" distB="0" distL="114300" distR="114300" simplePos="0" relativeHeight="251688448" behindDoc="1" locked="0" layoutInCell="1" allowOverlap="1" wp14:anchorId="065F8CCA" wp14:editId="5802010B">
+          <wp:anchor distT="0" distB="0" distL="114300" distR="114300" simplePos="0" relativeHeight="251685888" behindDoc="1" locked="0" layoutInCell="1" allowOverlap="1" wp14:anchorId="065F8CCA" wp14:editId="5802010B">
             <wp:simplePos x="0" y="0"/>
             <wp:positionH relativeFrom="column">
               <wp:posOffset>-999641</wp:posOffset>
@@ -6400,6 +6485,7 @@
       </w:r>
       <w:r>
         <w:rPr>
+          <w:rFonts w:ascii="Arial" w:hAnsi="Arial" w:cs="Arial"/>
           <w:b/>
           <w:bCs/>
         </w:rPr>
@@ -6409,9 +6495,13 @@
     <w:p>
       <w:pPr>
         <w:spacing w:after="0" w:line="240" w:lineRule="auto"/>
-      </w:pPr>
-      <w:r>
-        <w:rPr>
+        <w:rPr>
+          <w:rFonts w:ascii="Arial" w:hAnsi="Arial" w:cs="Arial"/>
+        </w:rPr>
+      </w:pPr>
+      <w:r>
+        <w:rPr>
+          <w:rFonts w:ascii="Arial" w:hAnsi="Arial" w:cs="Arial"/>
           <w:noProof/>
         </w:rPr>
         <w:lastRenderedPageBreak/>
@@ -6465,6 +6555,9 @@
         </w:drawing>
       </w:r>
       <w:r>
+        <w:rPr>
+          <w:rFonts w:ascii="Arial" w:hAnsi="Arial" w:cs="Arial"/>
+        </w:rPr>
         <w:br w:type="page"/>
       </w:r>
     </w:p>
@@ -6472,12 +6565,14 @@
       <w:pPr>
         <w:spacing w:after="0" w:line="240" w:lineRule="auto"/>
         <w:rPr>
-          <w:b/>
-          <w:bCs/>
-        </w:rPr>
-      </w:pPr>
-      <w:r>
-        <w:rPr>
+          <w:rFonts w:ascii="Arial" w:hAnsi="Arial" w:cs="Arial"/>
+          <w:b/>
+          <w:bCs/>
+        </w:rPr>
+      </w:pPr>
+      <w:r>
+        <w:rPr>
+          <w:rFonts w:ascii="Arial" w:hAnsi="Arial" w:cs="Arial"/>
           <w:b/>
           <w:bCs/>
         </w:rPr>
@@ -6489,7 +6584,7 @@
       <w:pPr>
         <w:spacing w:after="0" w:line="240" w:lineRule="auto"/>
         <w:rPr>
-          <w:rFonts w:asciiTheme="majorHAnsi" w:eastAsiaTheme="majorEastAsia" w:hAnsiTheme="majorHAnsi" w:cstheme="majorBidi"/>
+          <w:rFonts w:ascii="Arial" w:eastAsiaTheme="majorEastAsia" w:hAnsi="Arial" w:cs="Arial"/>
           <w:color w:val="3A7C22" w:themeColor="accent6" w:themeShade="BF"/>
           <w:sz w:val="32"/>
           <w:szCs w:val="32"/>
@@ -6497,12 +6592,13 @@
       </w:pPr>
       <w:r>
         <w:rPr>
+          <w:rFonts w:ascii="Arial" w:hAnsi="Arial" w:cs="Arial"/>
           <w:b/>
           <w:bCs/>
           <w:noProof/>
         </w:rPr>
         <w:drawing>
-          <wp:anchor distT="0" distB="0" distL="114300" distR="114300" simplePos="0" relativeHeight="251689472" behindDoc="1" locked="0" layoutInCell="1" allowOverlap="1" wp14:anchorId="551B11EF" wp14:editId="7687A475">
+          <wp:anchor distT="0" distB="0" distL="114300" distR="114300" simplePos="0" relativeHeight="251688960" behindDoc="1" locked="0" layoutInCell="1" allowOverlap="1" wp14:anchorId="551B11EF" wp14:editId="7687A475">
             <wp:simplePos x="0" y="0"/>
             <wp:positionH relativeFrom="column">
               <wp:posOffset>0</wp:posOffset>
@@ -6573,25 +6669,48 @@
         </w:drawing>
       </w:r>
       <w:r>
+        <w:rPr>
+          <w:rFonts w:ascii="Arial" w:hAnsi="Arial" w:cs="Arial"/>
+        </w:rPr>
         <w:br w:type="page"/>
       </w:r>
     </w:p>
     <w:p>
       <w:pPr>
         <w:pStyle w:val="Heading2"/>
-      </w:pPr>
-      <w:r>
+        <w:rPr>
+          <w:rFonts w:ascii="Arial" w:hAnsi="Arial" w:cs="Arial"/>
+        </w:rPr>
+      </w:pPr>
+      <w:bookmarkStart w:id="21" w:name="_Toc193368422"/>
+      <w:r>
+        <w:rPr>
+          <w:rFonts w:ascii="Arial" w:hAnsi="Arial" w:cs="Arial"/>
+        </w:rPr>
         <w:lastRenderedPageBreak/>
-        <w:t>Delete a</w:t>
-      </w:r>
-      <w:r>
-        <w:t xml:space="preserve"> Land Property </w:t>
-      </w:r>
-    </w:p>
-    <w:p>
-      <w:r>
+        <w:t>Delete a Land Property</w:t>
+      </w:r>
+      <w:bookmarkEnd w:id="21"/>
+      <w:r>
+        <w:rPr>
+          <w:rFonts w:ascii="Arial" w:hAnsi="Arial" w:cs="Arial"/>
+        </w:rPr>
+        <w:t xml:space="preserve"> </w:t>
+      </w:r>
+    </w:p>
+    <w:p>
+      <w:pPr>
+        <w:rPr>
+          <w:rFonts w:ascii="Arial" w:hAnsi="Arial" w:cs="Arial"/>
+        </w:rPr>
+      </w:pPr>
+      <w:r>
+        <w:rPr>
+          <w:rFonts w:ascii="Arial" w:hAnsi="Arial" w:cs="Arial"/>
+          <w:noProof/>
+        </w:rPr>
         <w:drawing>
-          <wp:anchor distT="0" distB="0" distL="114300" distR="114300" simplePos="0" relativeHeight="251685376" behindDoc="1" locked="0" layoutInCell="1" allowOverlap="1" wp14:anchorId="452ABCB3" wp14:editId="1C99973E">
+          <wp:anchor distT="0" distB="0" distL="114300" distR="114300" simplePos="0" relativeHeight="251682816" behindDoc="1" locked="0" layoutInCell="1" allowOverlap="1" wp14:anchorId="452ABCB3" wp14:editId="1C99973E">
             <wp:simplePos x="0" y="0"/>
             <wp:positionH relativeFrom="column">
               <wp:posOffset>0</wp:posOffset>
@@ -6656,19 +6775,30 @@
       </w:r>
       <w:r>
         <w:rPr>
+          <w:rFonts w:ascii="Arial" w:hAnsi="Arial" w:cs="Arial"/>
           <w:b/>
           <w:bCs/>
         </w:rPr>
         <w:t>HTML Screenshot</w:t>
       </w:r>
     </w:p>
-    <w:p/>
+    <w:p>
+      <w:pPr>
+        <w:rPr>
+          <w:rFonts w:ascii="Arial" w:hAnsi="Arial" w:cs="Arial"/>
+        </w:rPr>
+      </w:pPr>
+    </w:p>
     <w:p>
       <w:pPr>
         <w:spacing w:after="0" w:line="240" w:lineRule="auto"/>
-      </w:pPr>
-      <w:r>
-        <w:rPr>
+        <w:rPr>
+          <w:rFonts w:ascii="Arial" w:hAnsi="Arial" w:cs="Arial"/>
+        </w:rPr>
+      </w:pPr>
+      <w:r>
+        <w:rPr>
+          <w:rFonts w:ascii="Arial" w:hAnsi="Arial" w:cs="Arial"/>
           <w:noProof/>
         </w:rPr>
         <w:lastRenderedPageBreak/>
@@ -6722,6 +6852,9 @@
         </w:drawing>
       </w:r>
       <w:r>
+        <w:rPr>
+          <w:rFonts w:ascii="Arial" w:hAnsi="Arial" w:cs="Arial"/>
+        </w:rPr>
         <w:br w:type="page"/>
       </w:r>
     </w:p>
@@ -6729,12 +6862,14 @@
       <w:pPr>
         <w:spacing w:after="0" w:line="240" w:lineRule="auto"/>
         <w:rPr>
-          <w:b/>
-          <w:bCs/>
-        </w:rPr>
-      </w:pPr>
-      <w:r>
-        <w:rPr>
+          <w:rFonts w:ascii="Arial" w:hAnsi="Arial" w:cs="Arial"/>
+          <w:b/>
+          <w:bCs/>
+        </w:rPr>
+      </w:pPr>
+      <w:r>
+        <w:rPr>
+          <w:rFonts w:ascii="Arial" w:hAnsi="Arial" w:cs="Arial"/>
           <w:b/>
           <w:bCs/>
         </w:rPr>
@@ -6746,7 +6881,7 @@
       <w:pPr>
         <w:spacing w:after="0" w:line="240" w:lineRule="auto"/>
         <w:rPr>
-          <w:rFonts w:asciiTheme="majorHAnsi" w:eastAsiaTheme="majorEastAsia" w:hAnsiTheme="majorHAnsi" w:cstheme="majorBidi"/>
+          <w:rFonts w:ascii="Arial" w:eastAsiaTheme="majorEastAsia" w:hAnsi="Arial" w:cs="Arial"/>
           <w:color w:val="3A7C22" w:themeColor="accent6" w:themeShade="BF"/>
           <w:sz w:val="32"/>
           <w:szCs w:val="32"/>
@@ -6754,12 +6889,13 @@
       </w:pPr>
       <w:r>
         <w:rPr>
+          <w:rFonts w:ascii="Arial" w:hAnsi="Arial" w:cs="Arial"/>
           <w:b/>
           <w:bCs/>
           <w:noProof/>
         </w:rPr>
         <w:drawing>
-          <wp:anchor distT="0" distB="0" distL="114300" distR="114300" simplePos="0" relativeHeight="251690496" behindDoc="1" locked="0" layoutInCell="1" allowOverlap="1" wp14:anchorId="373D816F" wp14:editId="128795B9">
+          <wp:anchor distT="0" distB="0" distL="114300" distR="114300" simplePos="0" relativeHeight="251692032" behindDoc="1" locked="0" layoutInCell="1" allowOverlap="1" wp14:anchorId="373D816F" wp14:editId="128795B9">
             <wp:simplePos x="0" y="0"/>
             <wp:positionH relativeFrom="column">
               <wp:posOffset>0</wp:posOffset>
@@ -6830,25 +6966,48 @@
         </w:drawing>
       </w:r>
       <w:r>
+        <w:rPr>
+          <w:rFonts w:ascii="Arial" w:hAnsi="Arial" w:cs="Arial"/>
+        </w:rPr>
         <w:br w:type="page"/>
       </w:r>
     </w:p>
     <w:p>
       <w:pPr>
         <w:pStyle w:val="Heading2"/>
-      </w:pPr>
-      <w:r>
+        <w:rPr>
+          <w:rFonts w:ascii="Arial" w:hAnsi="Arial" w:cs="Arial"/>
+        </w:rPr>
+      </w:pPr>
+      <w:bookmarkStart w:id="22" w:name="_Toc193368423"/>
+      <w:r>
+        <w:rPr>
+          <w:rFonts w:ascii="Arial" w:hAnsi="Arial" w:cs="Arial"/>
+        </w:rPr>
         <w:lastRenderedPageBreak/>
-        <w:t>Amend/View</w:t>
-      </w:r>
-      <w:r>
-        <w:t xml:space="preserve"> a Land Property </w:t>
-      </w:r>
-    </w:p>
-    <w:p>
-      <w:r>
+        <w:t>Amend/View a Land Property</w:t>
+      </w:r>
+      <w:bookmarkEnd w:id="22"/>
+      <w:r>
+        <w:rPr>
+          <w:rFonts w:ascii="Arial" w:hAnsi="Arial" w:cs="Arial"/>
+        </w:rPr>
+        <w:t xml:space="preserve"> </w:t>
+      </w:r>
+    </w:p>
+    <w:p>
+      <w:pPr>
+        <w:rPr>
+          <w:rFonts w:ascii="Arial" w:hAnsi="Arial" w:cs="Arial"/>
+        </w:rPr>
+      </w:pPr>
+      <w:r>
+        <w:rPr>
+          <w:rFonts w:ascii="Arial" w:hAnsi="Arial" w:cs="Arial"/>
+          <w:noProof/>
+        </w:rPr>
         <w:drawing>
-          <wp:anchor distT="0" distB="0" distL="114300" distR="114300" simplePos="0" relativeHeight="251683328" behindDoc="1" locked="0" layoutInCell="1" allowOverlap="1" wp14:anchorId="3619BE8D" wp14:editId="3EBDB492">
+          <wp:anchor distT="0" distB="0" distL="114300" distR="114300" simplePos="0" relativeHeight="251679744" behindDoc="1" locked="0" layoutInCell="1" allowOverlap="1" wp14:anchorId="3619BE8D" wp14:editId="3EBDB492">
             <wp:simplePos x="0" y="0"/>
             <wp:positionH relativeFrom="column">
               <wp:posOffset>-1794335</wp:posOffset>
@@ -6913,22 +7072,36 @@
       </w:r>
       <w:r>
         <w:rPr>
+          <w:rFonts w:ascii="Arial" w:hAnsi="Arial" w:cs="Arial"/>
           <w:b/>
           <w:bCs/>
         </w:rPr>
         <w:t>HTML Screenshot</w:t>
       </w:r>
     </w:p>
-    <w:p/>
+    <w:p>
+      <w:pPr>
+        <w:rPr>
+          <w:rFonts w:ascii="Arial" w:hAnsi="Arial" w:cs="Arial"/>
+        </w:rPr>
+      </w:pPr>
+    </w:p>
     <w:p>
       <w:pPr>
         <w:spacing w:after="0" w:line="240" w:lineRule="auto"/>
-      </w:pPr>
-      <w:r>
+        <w:rPr>
+          <w:rFonts w:ascii="Arial" w:hAnsi="Arial" w:cs="Arial"/>
+        </w:rPr>
+      </w:pPr>
+      <w:r>
+        <w:rPr>
+          <w:rFonts w:ascii="Arial" w:hAnsi="Arial" w:cs="Arial"/>
+        </w:rPr>
         <w:br w:type="page"/>
       </w:r>
       <w:r>
         <w:rPr>
+          <w:rFonts w:ascii="Arial" w:hAnsi="Arial" w:cs="Arial"/>
           <w:noProof/>
         </w:rPr>
         <w:lastRenderedPageBreak/>
@@ -6986,12 +7159,14 @@
       <w:pPr>
         <w:spacing w:after="0" w:line="240" w:lineRule="auto"/>
         <w:rPr>
-          <w:b/>
-          <w:bCs/>
-        </w:rPr>
-      </w:pPr>
-      <w:r>
-        <w:rPr>
+          <w:rFonts w:ascii="Arial" w:hAnsi="Arial" w:cs="Arial"/>
+          <w:b/>
+          <w:bCs/>
+        </w:rPr>
+      </w:pPr>
+      <w:r>
+        <w:rPr>
+          <w:rFonts w:ascii="Arial" w:hAnsi="Arial" w:cs="Arial"/>
           <w:b/>
           <w:bCs/>
         </w:rPr>
@@ -7002,12 +7177,14 @@
       <w:pPr>
         <w:spacing w:after="0" w:line="240" w:lineRule="auto"/>
         <w:rPr>
-          <w:b/>
-          <w:bCs/>
-        </w:rPr>
-      </w:pPr>
-      <w:r>
-        <w:rPr>
+          <w:rFonts w:ascii="Arial" w:hAnsi="Arial" w:cs="Arial"/>
+          <w:b/>
+          <w:bCs/>
+        </w:rPr>
+      </w:pPr>
+      <w:r>
+        <w:rPr>
+          <w:rFonts w:ascii="Arial" w:hAnsi="Arial" w:cs="Arial"/>
           <w:b/>
           <w:bCs/>
         </w:rPr>
@@ -7019,7 +7196,7 @@
       <w:pPr>
         <w:spacing w:after="0" w:line="240" w:lineRule="auto"/>
         <w:rPr>
-          <w:rFonts w:asciiTheme="majorHAnsi" w:eastAsiaTheme="majorEastAsia" w:hAnsiTheme="majorHAnsi" w:cstheme="majorBidi"/>
+          <w:rFonts w:ascii="Arial" w:eastAsiaTheme="majorEastAsia" w:hAnsi="Arial" w:cs="Arial"/>
           <w:color w:val="3A7C22" w:themeColor="accent6" w:themeShade="BF"/>
           <w:sz w:val="32"/>
           <w:szCs w:val="32"/>
@@ -7027,12 +7204,13 @@
       </w:pPr>
       <w:r>
         <w:rPr>
+          <w:rFonts w:ascii="Arial" w:hAnsi="Arial" w:cs="Arial"/>
           <w:b/>
           <w:bCs/>
           <w:noProof/>
         </w:rPr>
         <w:drawing>
-          <wp:anchor distT="0" distB="0" distL="114300" distR="114300" simplePos="0" relativeHeight="251691520" behindDoc="1" locked="0" layoutInCell="1" allowOverlap="1" wp14:anchorId="5B230B5B" wp14:editId="77E7CBEF">
+          <wp:anchor distT="0" distB="0" distL="114300" distR="114300" simplePos="0" relativeHeight="251695104" behindDoc="1" locked="0" layoutInCell="1" allowOverlap="1" wp14:anchorId="5B230B5B" wp14:editId="77E7CBEF">
             <wp:simplePos x="0" y="0"/>
             <wp:positionH relativeFrom="column">
               <wp:posOffset>0</wp:posOffset>
@@ -7103,28 +7281,42 @@
         </w:drawing>
       </w:r>
       <w:r>
+        <w:rPr>
+          <w:rFonts w:ascii="Arial" w:hAnsi="Arial" w:cs="Arial"/>
+        </w:rPr>
         <w:br w:type="page"/>
       </w:r>
     </w:p>
     <w:p>
       <w:pPr>
         <w:pStyle w:val="Heading2"/>
-      </w:pPr>
-      <w:r>
+        <w:rPr>
+          <w:rFonts w:ascii="Arial" w:hAnsi="Arial" w:cs="Arial"/>
+        </w:rPr>
+      </w:pPr>
+      <w:bookmarkStart w:id="23" w:name="_Toc193368424"/>
+      <w:r>
+        <w:rPr>
+          <w:rFonts w:ascii="Arial" w:hAnsi="Arial" w:cs="Arial"/>
+        </w:rPr>
         <w:lastRenderedPageBreak/>
-        <w:t>L</w:t>
-      </w:r>
-      <w:r>
-        <w:t xml:space="preserve">and Property </w:t>
-      </w:r>
-      <w:r>
-        <w:t>Report</w:t>
-      </w:r>
-    </w:p>
-    <w:p>
-      <w:r>
+        <w:t>Land Property Report</w:t>
+      </w:r>
+      <w:bookmarkEnd w:id="23"/>
+    </w:p>
+    <w:p>
+      <w:pPr>
+        <w:rPr>
+          <w:rFonts w:ascii="Arial" w:hAnsi="Arial" w:cs="Arial"/>
+        </w:rPr>
+      </w:pPr>
+      <w:r>
+        <w:rPr>
+          <w:rFonts w:ascii="Arial" w:hAnsi="Arial" w:cs="Arial"/>
+          <w:noProof/>
+        </w:rPr>
         <w:drawing>
-          <wp:anchor distT="0" distB="0" distL="114300" distR="114300" simplePos="0" relativeHeight="251681280" behindDoc="1" locked="0" layoutInCell="1" allowOverlap="1" wp14:anchorId="32A9F40D" wp14:editId="288FFB69">
+          <wp:anchor distT="0" distB="0" distL="114300" distR="114300" simplePos="0" relativeHeight="251676672" behindDoc="1" locked="0" layoutInCell="1" allowOverlap="1" wp14:anchorId="32A9F40D" wp14:editId="288FFB69">
             <wp:simplePos x="0" y="0"/>
             <wp:positionH relativeFrom="column">
               <wp:posOffset>-909320</wp:posOffset>
@@ -7189,6 +7381,7 @@
       </w:r>
       <w:r>
         <w:rPr>
+          <w:rFonts w:ascii="Arial" w:hAnsi="Arial" w:cs="Arial"/>
           <w:b/>
           <w:bCs/>
         </w:rPr>
@@ -7198,12 +7391,19 @@
     <w:p>
       <w:pPr>
         <w:spacing w:after="0" w:line="240" w:lineRule="auto"/>
-      </w:pPr>
-      <w:r>
+        <w:rPr>
+          <w:rFonts w:ascii="Arial" w:hAnsi="Arial" w:cs="Arial"/>
+        </w:rPr>
+      </w:pPr>
+      <w:r>
+        <w:rPr>
+          <w:rFonts w:ascii="Arial" w:hAnsi="Arial" w:cs="Arial"/>
+        </w:rPr>
         <w:br w:type="page"/>
       </w:r>
       <w:r>
         <w:rPr>
+          <w:rFonts w:ascii="Arial" w:hAnsi="Arial" w:cs="Arial"/>
           <w:noProof/>
         </w:rPr>
         <w:lastRenderedPageBreak/>
@@ -7261,12 +7461,14 @@
       <w:pPr>
         <w:spacing w:after="0" w:line="240" w:lineRule="auto"/>
         <w:rPr>
-          <w:b/>
-          <w:bCs/>
-        </w:rPr>
-      </w:pPr>
-      <w:r>
-        <w:rPr>
+          <w:rFonts w:ascii="Arial" w:hAnsi="Arial" w:cs="Arial"/>
+          <w:b/>
+          <w:bCs/>
+        </w:rPr>
+      </w:pPr>
+      <w:r>
+        <w:rPr>
+          <w:rFonts w:ascii="Arial" w:hAnsi="Arial" w:cs="Arial"/>
           <w:b/>
           <w:bCs/>
         </w:rPr>
@@ -7276,19 +7478,21 @@
     <w:p>
       <w:pPr>
         <w:rPr>
-          <w:b/>
-          <w:bCs/>
-        </w:rPr>
-      </w:pPr>
-      <w:r>
-        <w:rPr>
+          <w:rFonts w:ascii="Arial" w:hAnsi="Arial" w:cs="Arial"/>
+          <w:b/>
+          <w:bCs/>
+        </w:rPr>
+      </w:pPr>
+      <w:r>
+        <w:rPr>
+          <w:rFonts w:ascii="Arial" w:hAnsi="Arial" w:cs="Arial"/>
           <w:b/>
           <w:bCs/>
           <w:noProof/>
         </w:rPr>
         <w:lastRenderedPageBreak/>
         <w:drawing>
-          <wp:anchor distT="0" distB="0" distL="114300" distR="114300" simplePos="0" relativeHeight="251693568" behindDoc="1" locked="0" layoutInCell="1" allowOverlap="1" wp14:anchorId="4C3EA7EB" wp14:editId="2CD163A0">
+          <wp:anchor distT="0" distB="0" distL="114300" distR="114300" simplePos="0" relativeHeight="251696128" behindDoc="1" locked="0" layoutInCell="1" allowOverlap="1" wp14:anchorId="4C3EA7EB" wp14:editId="2CD163A0">
             <wp:simplePos x="0" y="0"/>
             <wp:positionH relativeFrom="column">
               <wp:posOffset>0</wp:posOffset>
@@ -7360,13 +7564,20 @@
       </w:r>
       <w:r>
         <w:rPr>
+          <w:rFonts w:ascii="Arial" w:hAnsi="Arial" w:cs="Arial"/>
           <w:b/>
           <w:bCs/>
         </w:rPr>
         <w:t>Code Screenshot</w:t>
       </w:r>
     </w:p>
-    <w:p/>
+    <w:p>
+      <w:pPr>
+        <w:rPr>
+          <w:rFonts w:ascii="Arial" w:hAnsi="Arial" w:cs="Arial"/>
+        </w:rPr>
+      </w:pPr>
+    </w:p>
     <w:sectPr>
       <w:headerReference w:type="even" r:id="rId39"/>
       <w:headerReference w:type="default" r:id="rId40"/>

</xml_diff>